<commit_message>
Work on self-documentation system.
</commit_message>
<xml_diff>
--- a/docs/MathOps Schemata.docx
+++ b/docs/MathOps Schemata.docx
@@ -1,12 +1,11 @@
 
 <file path=word/document.xml><?xml version="1.0" encoding="utf-8"?>
-<w:document xmlns:wpc="http://schemas.microsoft.com/office/word/2010/wordprocessingCanvas" xmlns:cx="http://schemas.microsoft.com/office/drawing/2014/chartex" xmlns:cx1="http://schemas.microsoft.com/office/drawing/2015/9/8/chartex" xmlns:cx2="http://schemas.microsoft.com/office/drawing/2015/10/21/chartex" xmlns:cx3="http://schemas.microsoft.com/office/drawing/2016/5/9/chartex" xmlns:cx4="http://schemas.microsoft.com/office/drawing/2016/5/10/chartex" xmlns:cx5="http://schemas.microsoft.com/office/drawing/2016/5/11/chartex" xmlns:cx6="http://schemas.microsoft.com/office/drawing/2016/5/12/chartex" xmlns:cx7="http://schemas.microsoft.com/office/drawing/2016/5/13/chartex" xmlns:cx8="http://schemas.microsoft.com/office/drawing/2016/5/14/chartex" xmlns:mc="http://schemas.openxmlformats.org/markup-compatibility/2006" xmlns:aink="http://schemas.microsoft.com/office/drawing/2016/ink" xmlns:am3d="http://schemas.microsoft.com/office/drawing/2017/model3d" xmlns:o="urn:schemas-microsoft-com:office:office" xmlns:oel="http://schemas.microsoft.com/office/2019/extlst" xmlns:r="http://schemas.openxmlformats.org/officeDocument/2006/relationships" xmlns:m="http://schemas.openxmlformats.org/officeDocument/2006/math" xmlns:v="urn:schemas-microsoft-com:vml" xmlns:wp14="http://schemas.microsoft.com/office/word/2010/wordprocessingDrawing" xmlns:wp="http://schemas.openxmlformats.org/drawingml/2006/wordprocessingDrawing" xmlns:w10="urn:schemas-microsoft-com:office:word" xmlns:w="http://schemas.openxmlformats.org/wordprocessingml/2006/main" xmlns:w14="http://schemas.microsoft.com/office/word/2010/wordml" xmlns:w15="http://schemas.microsoft.com/office/word/2012/wordml" xmlns:w16cex="http://schemas.microsoft.com/office/word/2018/wordml/cex" xmlns:w16cid="http://schemas.microsoft.com/office/word/2016/wordml/cid" xmlns:w16="http://schemas.microsoft.com/office/word/2018/wordml" xmlns:w16sdtdh="http://schemas.microsoft.com/office/word/2020/wordml/sdtdatahash" xmlns:w16se="http://schemas.microsoft.com/office/word/2015/wordml/symex" xmlns:wpg="http://schemas.microsoft.com/office/word/2010/wordprocessingGroup" xmlns:wpi="http://schemas.microsoft.com/office/word/2010/wordprocessingInk" xmlns:wne="http://schemas.microsoft.com/office/word/2006/wordml" xmlns:wps="http://schemas.microsoft.com/office/word/2010/wordprocessingShape" mc:Ignorable="w14 w15 w16se w16cid w16 w16cex w16sdtdh wp14">
+<w:document xmlns:wpc="http://schemas.microsoft.com/office/word/2010/wordprocessingCanvas" xmlns:cx="http://schemas.microsoft.com/office/drawing/2014/chartex" xmlns:cx1="http://schemas.microsoft.com/office/drawing/2015/9/8/chartex" xmlns:cx2="http://schemas.microsoft.com/office/drawing/2015/10/21/chartex" xmlns:cx3="http://schemas.microsoft.com/office/drawing/2016/5/9/chartex" xmlns:cx4="http://schemas.microsoft.com/office/drawing/2016/5/10/chartex" xmlns:cx5="http://schemas.microsoft.com/office/drawing/2016/5/11/chartex" xmlns:cx6="http://schemas.microsoft.com/office/drawing/2016/5/12/chartex" xmlns:cx7="http://schemas.microsoft.com/office/drawing/2016/5/13/chartex" xmlns:cx8="http://schemas.microsoft.com/office/drawing/2016/5/14/chartex" xmlns:mc="http://schemas.openxmlformats.org/markup-compatibility/2006" xmlns:aink="http://schemas.microsoft.com/office/drawing/2016/ink" xmlns:am3d="http://schemas.microsoft.com/office/drawing/2017/model3d" xmlns:o="urn:schemas-microsoft-com:office:office" xmlns:oel="http://schemas.microsoft.com/office/2019/extlst" xmlns:r="http://schemas.openxmlformats.org/officeDocument/2006/relationships" xmlns:m="http://schemas.openxmlformats.org/officeDocument/2006/math" xmlns:v="urn:schemas-microsoft-com:vml" xmlns:wp14="http://schemas.microsoft.com/office/word/2010/wordprocessingDrawing" xmlns:wp="http://schemas.openxmlformats.org/drawingml/2006/wordprocessingDrawing" xmlns:w10="urn:schemas-microsoft-com:office:word" xmlns:w="http://schemas.openxmlformats.org/wordprocessingml/2006/main" xmlns:w14="http://schemas.microsoft.com/office/word/2010/wordml" xmlns:w15="http://schemas.microsoft.com/office/word/2012/wordml" xmlns:w16cex="http://schemas.microsoft.com/office/word/2018/wordml/cex" xmlns:w16cid="http://schemas.microsoft.com/office/word/2016/wordml/cid" xmlns:w16="http://schemas.microsoft.com/office/word/2018/wordml" xmlns:w16du="http://schemas.microsoft.com/office/word/2023/wordml/word16du" xmlns:w16sdtdh="http://schemas.microsoft.com/office/word/2020/wordml/sdtdatahash" xmlns:w16se="http://schemas.microsoft.com/office/word/2015/wordml/symex" xmlns:wpg="http://schemas.microsoft.com/office/word/2010/wordprocessingGroup" xmlns:wpi="http://schemas.microsoft.com/office/word/2010/wordprocessingInk" xmlns:wne="http://schemas.microsoft.com/office/word/2006/wordml" xmlns:wps="http://schemas.microsoft.com/office/word/2010/wordprocessingShape" mc:Ignorable="w14 w15 w16se w16cid w16 w16cex w16sdtdh w16du wp14">
   <w:body>
     <w:p>
       <w:pPr>
         <w:pStyle w:val="Title"/>
       </w:pPr>
-      <w:proofErr w:type="spellStart"/>
       <w:r>
         <w:rPr>
           <w:b w:val="0"/>
@@ -21,7 +20,6 @@
         </w:rPr>
         <w:t>Ops.Dev</w:t>
       </w:r>
-      <w:proofErr w:type="spellEnd"/>
       <w:r>
         <w:t xml:space="preserve"> </w:t>
       </w:r>
@@ -349,10 +347,7 @@
         <w:t xml:space="preserve"> </w:t>
       </w:r>
       <w:r>
-        <w:t xml:space="preserve">(data that </w:t>
-      </w:r>
-      <w:r>
-        <w:t xml:space="preserve">comes from "external" systems like a </w:t>
+        <w:t xml:space="preserve">(data that comes from "external" systems like a </w:t>
       </w:r>
       <w:proofErr w:type="gramStart"/>
       <w:r>
@@ -360,10 +355,7 @@
       </w:r>
       <w:proofErr w:type="gramEnd"/>
       <w:r>
-        <w:t xml:space="preserve"> registrar's database</w:t>
-      </w:r>
-      <w:r>
-        <w:t>)</w:t>
+        <w:t xml:space="preserve"> registrar's database)</w:t>
       </w:r>
     </w:p>
     <w:p>
@@ -699,16 +691,7 @@
           <w:bCs/>
           <w:color w:val="1F4E79" w:themeColor="accent1" w:themeShade="80"/>
         </w:rPr>
-        <w:t>School</w:t>
-      </w:r>
-      <w:r>
-        <w:rPr>
-          <w:rStyle w:val="IntenseQuoteChar"/>
-          <w:b/>
-          <w:bCs/>
-          <w:color w:val="1F4E79" w:themeColor="accent1" w:themeShade="80"/>
-        </w:rPr>
-        <w:t xml:space="preserve"> </w:t>
+        <w:t xml:space="preserve">School </w:t>
       </w:r>
       <w:r>
         <w:rPr>
@@ -717,10 +700,7 @@
         <w:t>–</w:t>
       </w:r>
       <w:r>
-        <w:t xml:space="preserve"> </w:t>
-      </w:r>
-      <w:r>
-        <w:t xml:space="preserve">One object for each </w:t>
+        <w:t xml:space="preserve"> One object for each </w:t>
       </w:r>
       <w:proofErr w:type="gramStart"/>
       <w:r>
@@ -823,10 +803,7 @@
         <w:t>–</w:t>
       </w:r>
       <w:r>
-        <w:t xml:space="preserve"> One record for </w:t>
-      </w:r>
-      <w:r>
-        <w:t>every configured local login</w:t>
+        <w:t xml:space="preserve"> One record for every configured local login</w:t>
       </w:r>
       <w:r>
         <w:t>.</w:t>
@@ -896,10 +873,7 @@
         <w:t>–</w:t>
       </w:r>
       <w:r>
-        <w:t xml:space="preserve"> One </w:t>
-      </w:r>
-      <w:r>
-        <w:t>record for every permission granted to a user</w:t>
+        <w:t xml:space="preserve"> One record for every permission granted to a user</w:t>
       </w:r>
       <w:r>
         <w:t>.</w:t>
@@ -941,10 +915,7 @@
         <w:t>–</w:t>
       </w:r>
       <w:r>
-        <w:t xml:space="preserve"> </w:t>
-      </w:r>
-      <w:r>
-        <w:t>One record per zip code</w:t>
+        <w:t xml:space="preserve"> One record per zip code</w:t>
       </w:r>
       <w:r>
         <w:t xml:space="preserve"> that a school's address may reference.</w:t>
@@ -1017,8 +988,6 @@
       </w:pPr>
       <w:r>
         <w:tab/>
-      </w:r>
-      <w:r>
         <w:t xml:space="preserve">When a new </w:t>
       </w:r>
       <w:r>
@@ -1084,8 +1053,6 @@
       </w:pPr>
       <w:r>
         <w:tab/>
-      </w:r>
-      <w:r>
         <w:t xml:space="preserve">At the boundary between terms (midnight at the end of a term’s last day), the “active index” of all </w:t>
       </w:r>
       <w:r>
@@ -1198,13 +1165,8 @@
         <w:t>Start</w:t>
       </w:r>
       <w:r>
-        <w:t xml:space="preserve"> </w:t>
-      </w:r>
-      <w:proofErr w:type="gramStart"/>
-      <w:r>
-        <w:t>date</w:t>
-      </w:r>
-      <w:proofErr w:type="gramEnd"/>
+        <w:t xml:space="preserve"> date</w:t>
+      </w:r>
     </w:p>
     <w:p>
       <w:pPr>
@@ -1271,13 +1233,8 @@
         <w:ind w:left="1710" w:hanging="270"/>
       </w:pPr>
       <w:r>
-        <w:t xml:space="preserve">Drop deadline </w:t>
-      </w:r>
-      <w:proofErr w:type="gramStart"/>
-      <w:r>
-        <w:t>date</w:t>
-      </w:r>
-      <w:proofErr w:type="gramEnd"/>
+        <w:t>Drop deadline date</w:t>
+      </w:r>
     </w:p>
     <w:p>
       <w:pPr>
@@ -1290,13 +1247,8 @@
         <w:ind w:left="1710" w:hanging="270"/>
       </w:pPr>
       <w:r>
-        <w:t xml:space="preserve">Withdraw deadline </w:t>
-      </w:r>
-      <w:proofErr w:type="gramStart"/>
-      <w:r>
-        <w:t>date</w:t>
-      </w:r>
-      <w:proofErr w:type="gramEnd"/>
+        <w:t>Withdraw deadline date</w:t>
+      </w:r>
     </w:p>
     <w:p>
       <w:pPr>
@@ -1340,10 +1292,7 @@
         <w:t xml:space="preserve"> </w:t>
       </w:r>
       <w:r>
-        <w:t xml:space="preserve">object stores </w:t>
-      </w:r>
-      <w:r>
-        <w:t>information on a single school.</w:t>
+        <w:t>object stores information on a single school.</w:t>
       </w:r>
     </w:p>
     <w:p>
@@ -1362,7 +1311,13 @@
         <w:t>A student's high school may be known (</w:t>
       </w:r>
       <w:r>
-        <w:t>based on a CIP code), and aggregate statistics for all students from that high school can be sent annually to the school to indicate how those students are doing once they reach the University.</w:t>
+        <w:t>based on a C</w:t>
+      </w:r>
+      <w:r>
+        <w:t>EEB</w:t>
+      </w:r>
+      <w:r>
+        <w:t>P code), and aggregate statistics for all students from that high school can be sent annually to the school to indicate how those students are doing once they reach the University.</w:t>
       </w:r>
     </w:p>
     <w:p>
@@ -1446,10 +1401,7 @@
         <w:t xml:space="preserve"> (</w:t>
       </w:r>
       <w:r>
-        <w:t>the city name,</w:t>
-      </w:r>
-      <w:r>
-        <w:t xml:space="preserve"> suitable for use on a mailing label)</w:t>
+        <w:t>the city name, suitable for use on a mailing label)</w:t>
       </w:r>
     </w:p>
     <w:p>
@@ -1463,10 +1415,7 @@
         <w:ind w:left="1710" w:hanging="270"/>
       </w:pPr>
       <w:r>
-        <w:t>State (the 2-letter state abbreviation,</w:t>
-      </w:r>
-      <w:r>
-        <w:t xml:space="preserve"> suitable for use on a mailing label)</w:t>
+        <w:t>State (the 2-letter state abbreviation, suitable for use on a mailing label)</w:t>
       </w:r>
     </w:p>
     <w:p>
@@ -1486,10 +1435,7 @@
         <w:t xml:space="preserve"> </w:t>
       </w:r>
       <w:r>
-        <w:t>Code (the postal code,</w:t>
-      </w:r>
-      <w:r>
-        <w:t xml:space="preserve"> suitable for use on a mailing label)</w:t>
+        <w:t>Code (the postal code, suitable for use on a mailing label)</w:t>
       </w:r>
     </w:p>
     <w:p>
@@ -1542,10 +1488,7 @@
         <w:t xml:space="preserve"> </w:t>
       </w:r>
       <w:r>
-        <w:t xml:space="preserve">object </w:t>
-      </w:r>
-      <w:r>
-        <w:t>represents a type of administrative hold that can be applied to a user's account.</w:t>
+        <w:t>object represents a type of administrative hold that can be applied to a user's account.</w:t>
       </w:r>
     </w:p>
     <w:p>
@@ -1559,10 +1502,7 @@
       </w:r>
       <w:r>
         <w:tab/>
-        <w:t xml:space="preserve">A student's </w:t>
-      </w:r>
-      <w:r>
-        <w:t>who has borrowed a resource but not returned it by its due date may receive a hold that prevents further course work until the resource is returned.</w:t>
+        <w:t>A student's who has borrowed a resource but not returned it by its due date may receive a hold that prevents further course work until the resource is returned.</w:t>
       </w:r>
       <w:r>
         <w:t xml:space="preserve">  Holds are generally applied by nightly automated processes, so removing a hold is a temporary fix unless the underlying cause of the hold is remediated.</w:t>
@@ -1732,16 +1672,7 @@
         <w:t xml:space="preserve"> </w:t>
       </w:r>
       <w:r>
-        <w:t xml:space="preserve">object represents a </w:t>
-      </w:r>
-      <w:r>
-        <w:t>set of login credentials with which a user can log into the system</w:t>
-      </w:r>
-      <w:r>
-        <w:t>.</w:t>
-      </w:r>
-      <w:r>
-        <w:t xml:space="preserve">  This is separate from any institutional centralized login </w:t>
+        <w:t xml:space="preserve">object represents a set of login credentials with which a user can log into the system.  This is separate from any institutional centralized login </w:t>
       </w:r>
       <w:proofErr w:type="gramStart"/>
       <w:r>
@@ -1885,16 +1816,7 @@
         <w:ind w:left="1710" w:hanging="270"/>
       </w:pPr>
       <w:r>
-        <w:t>Server</w:t>
-      </w:r>
-      <w:r>
-        <w:t xml:space="preserve"> Key (a SCRAM-SHA-256 </w:t>
-      </w:r>
-      <w:r>
-        <w:t>server</w:t>
-      </w:r>
-      <w:r>
-        <w:t xml:space="preserve"> key, in hexadecimal, 64 characters in length)</w:t>
+        <w:t>Server Key (a SCRAM-SHA-256 server key, in hexadecimal, 64 characters in length)</w:t>
       </w:r>
     </w:p>
     <w:p>
@@ -2057,10 +1979,7 @@
         <w:t xml:space="preserve"> </w:t>
       </w:r>
       <w:r>
-        <w:t xml:space="preserve">object represents a </w:t>
-      </w:r>
-      <w:r>
-        <w:t>permission level for a single activity granted to a single user.</w:t>
+        <w:t>object represents a permission level for a single activity granted to a single user.</w:t>
       </w:r>
     </w:p>
     <w:p>
@@ -2110,10 +2029,7 @@
         <w:t>Activity</w:t>
       </w:r>
       <w:r>
-        <w:t xml:space="preserve"> (the ID of the </w:t>
-      </w:r>
-      <w:r>
-        <w:t>activity)</w:t>
+        <w:t xml:space="preserve"> (the ID of the activity)</w:t>
       </w:r>
     </w:p>
     <w:p>
@@ -2180,10 +2096,7 @@
         <w:t xml:space="preserve"> </w:t>
       </w:r>
       <w:r>
-        <w:t xml:space="preserve">object represents a </w:t>
-      </w:r>
-      <w:r>
-        <w:t>named collection of parameter values that can control operation of system functions like batch jobs, reports, etc.</w:t>
+        <w:t>object represents a named collection of parameter values that can control operation of system functions like batch jobs, reports, etc.</w:t>
       </w:r>
     </w:p>
     <w:p>
@@ -2233,16 +2146,7 @@
         <w:ind w:left="1710" w:hanging="270"/>
       </w:pPr>
       <w:r>
-        <w:t xml:space="preserve">String </w:t>
-      </w:r>
-      <w:r>
-        <w:t xml:space="preserve">parameters (a list of zero or more </w:t>
-      </w:r>
-      <w:r>
-        <w:t>String</w:t>
-      </w:r>
-      <w:r>
-        <w:t xml:space="preserve"> parameters)</w:t>
+        <w:t>String parameters (a list of zero or more String parameters)</w:t>
       </w:r>
     </w:p>
     <w:p>
@@ -2256,16 +2160,7 @@
         <w:ind w:left="1710" w:hanging="270"/>
       </w:pPr>
       <w:r>
-        <w:t>Integer</w:t>
-      </w:r>
-      <w:r>
-        <w:t xml:space="preserve"> parameters (a list of zero or more </w:t>
-      </w:r>
-      <w:r>
-        <w:t>Integer</w:t>
-      </w:r>
-      <w:r>
-        <w:t xml:space="preserve"> parameters)</w:t>
+        <w:t>Integer parameters (a list of zero or more Integer parameters)</w:t>
       </w:r>
     </w:p>
     <w:p>
@@ -2293,17 +2188,11 @@
         <w:ind w:left="1710" w:hanging="270"/>
       </w:pPr>
       <w:r>
-        <w:t>Time</w:t>
-      </w:r>
-      <w:r>
-        <w:t xml:space="preserve"> parameters (a list of </w:t>
+        <w:t xml:space="preserve">Time parameters (a list of </w:t>
       </w:r>
       <w:proofErr w:type="gramStart"/>
       <w:r>
-        <w:t xml:space="preserve">zero or more </w:t>
-      </w:r>
-      <w:r>
-        <w:t>time</w:t>
+        <w:t>zero or more time</w:t>
       </w:r>
       <w:proofErr w:type="gramEnd"/>
       <w:r>
@@ -2326,13 +2215,7 @@
       </w:r>
       <w:proofErr w:type="spellEnd"/>
       <w:r>
-        <w:t xml:space="preserve"> parameters (a list of zero or more </w:t>
-      </w:r>
-      <w:r>
-        <w:t>date/</w:t>
-      </w:r>
-      <w:r>
-        <w:t>time parameters)</w:t>
+        <w:t xml:space="preserve"> parameters (a list of zero or more date/time parameters)</w:t>
       </w:r>
     </w:p>
     <w:p>
@@ -2383,10 +2266,7 @@
         <w:t xml:space="preserve"> </w:t>
       </w:r>
       <w:r>
-        <w:t xml:space="preserve">object stores </w:t>
-      </w:r>
-      <w:r>
-        <w:t>a zip code with the associated city and state.</w:t>
+        <w:t>object stores a zip code with the associated city and state.</w:t>
       </w:r>
     </w:p>
     <w:p>
@@ -2400,8 +2280,6 @@
       </w:r>
       <w:r>
         <w:tab/>
-      </w:r>
-      <w:r>
         <w:t>This could be used to auto-populate an address when entering a new school.</w:t>
       </w:r>
     </w:p>
@@ -2432,10 +2310,7 @@
         <w:t>Zip Code</w:t>
       </w:r>
       <w:r>
-        <w:t xml:space="preserve"> </w:t>
-      </w:r>
-      <w:r>
-        <w:t>(five digit, not the 5+4 format)</w:t>
+        <w:t xml:space="preserve"> (five digit, not the 5+4 format)</w:t>
       </w:r>
     </w:p>
     <w:p>
@@ -2719,13 +2594,8 @@
         <w:t>Start</w:t>
       </w:r>
       <w:r>
-        <w:t xml:space="preserve"> </w:t>
-      </w:r>
-      <w:proofErr w:type="gramStart"/>
-      <w:r>
-        <w:t>date</w:t>
-      </w:r>
-      <w:proofErr w:type="gramEnd"/>
+        <w:t xml:space="preserve"> date</w:t>
+      </w:r>
     </w:p>
     <w:p>
       <w:pPr>
@@ -3185,13 +3055,8 @@
         <w:ind w:left="1710" w:hanging="270"/>
       </w:pPr>
       <w:r>
-        <w:t xml:space="preserve">Maximum number of courses open at one </w:t>
-      </w:r>
-      <w:proofErr w:type="gramStart"/>
-      <w:r>
-        <w:t>time</w:t>
-      </w:r>
-      <w:proofErr w:type="gramEnd"/>
+        <w:t>Maximum number of courses open at one time</w:t>
+      </w:r>
     </w:p>
     <w:p>
       <w:pPr>
@@ -3251,13 +3116,8 @@
         <w:ind w:left="1710" w:hanging="270"/>
       </w:pPr>
       <w:r>
-        <w:t xml:space="preserve">Minimum units to complete to enable </w:t>
-      </w:r>
-      <w:proofErr w:type="gramStart"/>
-      <w:r>
-        <w:t>incomplete</w:t>
-      </w:r>
-      <w:proofErr w:type="gramEnd"/>
+        <w:t>Minimum units to complete to enable incomplete</w:t>
+      </w:r>
     </w:p>
     <w:p>
       <w:pPr>
@@ -3499,13 +3359,8 @@
         <w:t>Rule Set Rule</w:t>
       </w:r>
       <w:r>
-        <w:t xml:space="preserve"> </w:t>
-      </w:r>
-      <w:proofErr w:type="gramStart"/>
-      <w:r>
-        <w:t>objects</w:t>
-      </w:r>
-      <w:proofErr w:type="gramEnd"/>
+        <w:t xml:space="preserve"> objects</w:t>
+      </w:r>
     </w:p>
     <w:p>
       <w:pPr>
@@ -3977,13 +3832,8 @@
         <w:t>Prerequisite</w:t>
       </w:r>
       <w:r>
-        <w:t xml:space="preserve"> </w:t>
-      </w:r>
-      <w:proofErr w:type="gramStart"/>
-      <w:r>
-        <w:t>objects</w:t>
-      </w:r>
-      <w:proofErr w:type="gramEnd"/>
+        <w:t xml:space="preserve"> objects</w:t>
+      </w:r>
     </w:p>
     <w:p>
       <w:pPr>
@@ -4017,13 +3867,8 @@
         <w:t>Course Variant</w:t>
       </w:r>
       <w:r>
-        <w:t xml:space="preserve"> </w:t>
-      </w:r>
-      <w:proofErr w:type="gramStart"/>
-      <w:r>
-        <w:t>objects</w:t>
-      </w:r>
-      <w:proofErr w:type="gramEnd"/>
+        <w:t xml:space="preserve"> objects</w:t>
+      </w:r>
     </w:p>
     <w:p>
       <w:pPr>
@@ -4371,13 +4216,8 @@
         <w:ind w:left="1710" w:hanging="270"/>
       </w:pPr>
       <w:r>
-        <w:t xml:space="preserve">When </w:t>
-      </w:r>
-      <w:proofErr w:type="gramStart"/>
-      <w:r>
-        <w:t>pulled</w:t>
-      </w:r>
-      <w:proofErr w:type="gramEnd"/>
+        <w:t>When pulled</w:t>
+      </w:r>
     </w:p>
     <w:p>
       <w:pPr>
@@ -4456,13 +4296,8 @@
         <w:t>Unit</w:t>
       </w:r>
       <w:r>
-        <w:t xml:space="preserve"> </w:t>
-      </w:r>
-      <w:proofErr w:type="gramStart"/>
-      <w:r>
-        <w:t>objects</w:t>
-      </w:r>
-      <w:proofErr w:type="gramEnd"/>
+        <w:t xml:space="preserve"> objects</w:t>
+      </w:r>
     </w:p>
     <w:p>
       <w:pPr>
@@ -4497,13 +4332,8 @@
         <w:t xml:space="preserve"> objects</w:t>
       </w:r>
       <w:r>
-        <w:t xml:space="preserve"> within each </w:t>
-      </w:r>
-      <w:proofErr w:type="gramStart"/>
-      <w:r>
-        <w:t>term</w:t>
-      </w:r>
-      <w:proofErr w:type="gramEnd"/>
+        <w:t xml:space="preserve"> within each term</w:t>
+      </w:r>
     </w:p>
     <w:p>
       <w:pPr>
@@ -4729,13 +4559,8 @@
         <w:t>Unit Objective</w:t>
       </w:r>
       <w:r>
-        <w:t xml:space="preserve"> </w:t>
-      </w:r>
-      <w:proofErr w:type="gramStart"/>
-      <w:r>
-        <w:t>objects</w:t>
-      </w:r>
-      <w:proofErr w:type="gramEnd"/>
+        <w:t xml:space="preserve"> objects</w:t>
+      </w:r>
     </w:p>
     <w:p>
       <w:pPr>
@@ -4986,13 +4811,8 @@
         <w:t>esson</w:t>
       </w:r>
       <w:r>
-        <w:t xml:space="preserve"> </w:t>
-      </w:r>
-      <w:proofErr w:type="gramStart"/>
-      <w:r>
-        <w:t>objects</w:t>
-      </w:r>
-      <w:proofErr w:type="gramEnd"/>
+        <w:t xml:space="preserve"> objects</w:t>
+      </w:r>
     </w:p>
     <w:p>
       <w:pPr>
@@ -5381,13 +5201,8 @@
         <w:t>Lesson Component</w:t>
       </w:r>
       <w:r>
-        <w:t xml:space="preserve"> </w:t>
-      </w:r>
-      <w:proofErr w:type="gramStart"/>
-      <w:r>
-        <w:t>objects</w:t>
-      </w:r>
-      <w:proofErr w:type="gramEnd"/>
+        <w:t xml:space="preserve"> objects</w:t>
+      </w:r>
     </w:p>
     <w:p>
       <w:pPr>
@@ -5586,13 +5401,8 @@
         <w:t>Lesson Component Asset</w:t>
       </w:r>
       <w:r>
-        <w:t xml:space="preserve"> </w:t>
-      </w:r>
-      <w:proofErr w:type="gramStart"/>
-      <w:r>
-        <w:t>objects</w:t>
-      </w:r>
-      <w:proofErr w:type="gramEnd"/>
+        <w:t xml:space="preserve"> objects</w:t>
+      </w:r>
     </w:p>
     <w:p>
       <w:pPr>
@@ -6013,15 +5823,7 @@
         <w:t>University</w:t>
       </w:r>
       <w:r>
-        <w:t xml:space="preserve"> </w:t>
-      </w:r>
-      <w:proofErr w:type="gramStart"/>
-      <w:r>
-        <w:t>start</w:t>
-      </w:r>
-      <w:proofErr w:type="gramEnd"/>
-      <w:r>
-        <w:t xml:space="preserve"> date</w:t>
+        <w:t xml:space="preserve"> start date</w:t>
       </w:r>
     </w:p>
     <w:p>
@@ -6395,13 +6197,8 @@
         <w:ind w:left="1710" w:hanging="270"/>
       </w:pPr>
       <w:r>
-        <w:t xml:space="preserve">URL under which to find section-specific messaging for display in course </w:t>
-      </w:r>
-      <w:proofErr w:type="gramStart"/>
-      <w:r>
-        <w:t>pages</w:t>
-      </w:r>
-      <w:proofErr w:type="gramEnd"/>
+        <w:t>URL under which to find section-specific messaging for display in course pages</w:t>
+      </w:r>
     </w:p>
     <w:p>
       <w:pPr>
@@ -6469,13 +6266,8 @@
         <w:t>Section Unit</w:t>
       </w:r>
       <w:r>
-        <w:t xml:space="preserve"> </w:t>
-      </w:r>
-      <w:proofErr w:type="gramStart"/>
-      <w:r>
-        <w:t>objects</w:t>
-      </w:r>
-      <w:proofErr w:type="gramEnd"/>
+        <w:t xml:space="preserve"> objects</w:t>
+      </w:r>
     </w:p>
     <w:p>
       <w:pPr>
@@ -6694,13 +6486,8 @@
         <w:spacing w:after="0"/>
       </w:pPr>
       <w:r>
-        <w:t xml:space="preserve">URL under which to find section-specific messaging for display in course </w:t>
-      </w:r>
-      <w:proofErr w:type="gramStart"/>
-      <w:r>
-        <w:t>pages</w:t>
-      </w:r>
-      <w:proofErr w:type="gramEnd"/>
+        <w:t>URL under which to find section-specific messaging for display in course pages</w:t>
+      </w:r>
     </w:p>
     <w:p>
       <w:pPr>
@@ -6760,13 +6547,8 @@
         <w:t>Section Unit Objective</w:t>
       </w:r>
       <w:r>
-        <w:t xml:space="preserve"> </w:t>
-      </w:r>
-      <w:proofErr w:type="gramStart"/>
-      <w:r>
-        <w:t>objects</w:t>
-      </w:r>
-      <w:proofErr w:type="gramEnd"/>
+        <w:t xml:space="preserve"> objects</w:t>
+      </w:r>
     </w:p>
     <w:p>
       <w:pPr>
@@ -6995,13 +6777,8 @@
         <w:spacing w:after="0"/>
       </w:pPr>
       <w:r>
-        <w:t xml:space="preserve">URL under which to find section-specific messaging for display in course </w:t>
-      </w:r>
-      <w:proofErr w:type="gramStart"/>
-      <w:r>
-        <w:t>pages</w:t>
-      </w:r>
-      <w:proofErr w:type="gramEnd"/>
+        <w:t>URL under which to find section-specific messaging for display in course pages</w:t>
+      </w:r>
     </w:p>
     <w:p>
       <w:pPr>
@@ -7061,13 +6838,8 @@
         <w:t>Section Unit Objective</w:t>
       </w:r>
       <w:r>
-        <w:t xml:space="preserve"> </w:t>
-      </w:r>
-      <w:proofErr w:type="gramStart"/>
-      <w:r>
-        <w:t>objects</w:t>
-      </w:r>
-      <w:proofErr w:type="gramEnd"/>
+        <w:t xml:space="preserve"> objects</w:t>
+      </w:r>
     </w:p>
     <w:p>
       <w:pPr>
@@ -7466,11 +7238,9 @@
         </w:rPr>
         <w:t xml:space="preserve">Term </w:t>
       </w:r>
-      <w:proofErr w:type="gramStart"/>
       <w:r>
         <w:t>objects</w:t>
       </w:r>
-      <w:proofErr w:type="gramEnd"/>
     </w:p>
     <w:p>
       <w:pPr>
@@ -7495,13 +7265,8 @@
         <w:t xml:space="preserve">Term </w:t>
       </w:r>
       <w:r>
-        <w:t xml:space="preserve">object by its term </w:t>
-      </w:r>
-      <w:proofErr w:type="gramStart"/>
-      <w:r>
-        <w:t>ID</w:t>
-      </w:r>
-      <w:proofErr w:type="gramEnd"/>
+        <w:t>object by its term ID</w:t>
+      </w:r>
     </w:p>
     <w:p>
       <w:pPr>
@@ -7951,11 +7716,9 @@
         </w:rPr>
         <w:t xml:space="preserve"> </w:t>
       </w:r>
-      <w:proofErr w:type="gramStart"/>
       <w:r>
         <w:t>objects</w:t>
       </w:r>
-      <w:proofErr w:type="gramEnd"/>
     </w:p>
     <w:p>
       <w:pPr>
@@ -7986,13 +7749,8 @@
         <w:t xml:space="preserve"> </w:t>
       </w:r>
       <w:r>
-        <w:t xml:space="preserve">object by its course </w:t>
-      </w:r>
-      <w:proofErr w:type="gramStart"/>
-      <w:r>
-        <w:t>ID</w:t>
-      </w:r>
-      <w:proofErr w:type="gramEnd"/>
+        <w:t>object by its course ID</w:t>
+      </w:r>
     </w:p>
     <w:p>
       <w:pPr>
@@ -8022,11 +7780,9 @@
         </w:rPr>
         <w:t xml:space="preserve"> </w:t>
       </w:r>
-      <w:proofErr w:type="gramStart"/>
       <w:r>
         <w:t>objects</w:t>
       </w:r>
-      <w:proofErr w:type="gramEnd"/>
     </w:p>
     <w:p>
       <w:pPr>
@@ -8057,13 +7813,8 @@
         <w:t xml:space="preserve"> </w:t>
       </w:r>
       <w:r>
-        <w:t xml:space="preserve">objects for a specified course </w:t>
-      </w:r>
-      <w:proofErr w:type="gramStart"/>
-      <w:r>
-        <w:t>ID</w:t>
-      </w:r>
-      <w:proofErr w:type="gramEnd"/>
+        <w:t>objects for a specified course ID</w:t>
+      </w:r>
     </w:p>
     <w:p>
       <w:pPr>
@@ -8093,11 +7844,9 @@
         </w:rPr>
         <w:t xml:space="preserve"> </w:t>
       </w:r>
-      <w:proofErr w:type="gramStart"/>
       <w:r>
         <w:t>objects</w:t>
       </w:r>
-      <w:proofErr w:type="gramEnd"/>
     </w:p>
     <w:p>
       <w:pPr>
@@ -8128,13 +7877,8 @@
         <w:t xml:space="preserve"> </w:t>
       </w:r>
       <w:r>
-        <w:t xml:space="preserve">object by its course ID and variant </w:t>
-      </w:r>
-      <w:proofErr w:type="gramStart"/>
-      <w:r>
-        <w:t>ID</w:t>
-      </w:r>
-      <w:proofErr w:type="gramEnd"/>
+        <w:t>object by its course ID and variant ID</w:t>
+      </w:r>
     </w:p>
     <w:p>
       <w:pPr>
@@ -8164,11 +7908,9 @@
         </w:rPr>
         <w:t xml:space="preserve"> </w:t>
       </w:r>
-      <w:proofErr w:type="gramStart"/>
       <w:r>
         <w:t>objects</w:t>
       </w:r>
-      <w:proofErr w:type="gramEnd"/>
     </w:p>
     <w:p>
       <w:pPr>
@@ -8199,13 +7941,8 @@
         <w:t xml:space="preserve"> </w:t>
       </w:r>
       <w:r>
-        <w:t xml:space="preserve">objects with a specified course ID and variant </w:t>
-      </w:r>
-      <w:proofErr w:type="gramStart"/>
-      <w:r>
-        <w:t>ID</w:t>
-      </w:r>
-      <w:proofErr w:type="gramEnd"/>
+        <w:t>objects with a specified course ID and variant ID</w:t>
+      </w:r>
     </w:p>
     <w:p>
       <w:pPr>
@@ -8239,13 +7976,8 @@
         <w:t xml:space="preserve"> </w:t>
       </w:r>
       <w:r>
-        <w:t xml:space="preserve">object by its course ID, variant ID, and unit </w:t>
-      </w:r>
-      <w:proofErr w:type="gramStart"/>
-      <w:r>
-        <w:t>number</w:t>
-      </w:r>
-      <w:proofErr w:type="gramEnd"/>
+        <w:t>object by its course ID, variant ID, and unit number</w:t>
+      </w:r>
     </w:p>
     <w:p>
       <w:pPr>
@@ -8275,11 +8007,9 @@
         </w:rPr>
         <w:t xml:space="preserve"> </w:t>
       </w:r>
-      <w:proofErr w:type="gramStart"/>
       <w:r>
         <w:t>objects</w:t>
       </w:r>
-      <w:proofErr w:type="gramEnd"/>
     </w:p>
     <w:p>
       <w:pPr>
@@ -8310,13 +8040,8 @@
         <w:t xml:space="preserve"> </w:t>
       </w:r>
       <w:r>
-        <w:t xml:space="preserve">objects with a specified course ID, variant ID, and unit </w:t>
-      </w:r>
-      <w:proofErr w:type="gramStart"/>
-      <w:r>
-        <w:t>number</w:t>
-      </w:r>
-      <w:proofErr w:type="gramEnd"/>
+        <w:t>objects with a specified course ID, variant ID, and unit number</w:t>
+      </w:r>
     </w:p>
     <w:p>
       <w:pPr>
@@ -8387,11 +8112,9 @@
         </w:rPr>
         <w:t xml:space="preserve"> </w:t>
       </w:r>
-      <w:proofErr w:type="gramStart"/>
       <w:r>
         <w:t>objects</w:t>
       </w:r>
-      <w:proofErr w:type="gramEnd"/>
     </w:p>
     <w:p>
       <w:pPr>
@@ -8422,13 +8145,8 @@
         <w:t xml:space="preserve"> </w:t>
       </w:r>
       <w:r>
-        <w:t xml:space="preserve">object with a specified lesson </w:t>
-      </w:r>
-      <w:proofErr w:type="gramStart"/>
-      <w:r>
-        <w:t>ID</w:t>
-      </w:r>
-      <w:proofErr w:type="gramEnd"/>
+        <w:t>object with a specified lesson ID</w:t>
+      </w:r>
     </w:p>
     <w:p>
       <w:pPr>
@@ -8458,11 +8176,9 @@
         </w:rPr>
         <w:t xml:space="preserve"> </w:t>
       </w:r>
-      <w:proofErr w:type="gramStart"/>
       <w:r>
         <w:t>objects</w:t>
       </w:r>
-      <w:proofErr w:type="gramEnd"/>
     </w:p>
     <w:p>
       <w:pPr>
@@ -8493,13 +8209,8 @@
         <w:t xml:space="preserve"> </w:t>
       </w:r>
       <w:r>
-        <w:t xml:space="preserve">objects with a specified lesson </w:t>
-      </w:r>
-      <w:proofErr w:type="gramStart"/>
-      <w:r>
-        <w:t>ID</w:t>
-      </w:r>
-      <w:proofErr w:type="gramEnd"/>
+        <w:t>objects with a specified lesson ID</w:t>
+      </w:r>
     </w:p>
     <w:p>
       <w:pPr>
@@ -8529,11 +8240,9 @@
         </w:rPr>
         <w:t xml:space="preserve"> </w:t>
       </w:r>
-      <w:proofErr w:type="gramStart"/>
       <w:r>
         <w:t>objects</w:t>
       </w:r>
-      <w:proofErr w:type="gramEnd"/>
     </w:p>
     <w:p>
       <w:pPr>
@@ -8564,13 +8273,8 @@
         <w:t xml:space="preserve"> </w:t>
       </w:r>
       <w:r>
-        <w:t xml:space="preserve">objects with a specified course ID, variant ID, and unit </w:t>
-      </w:r>
-      <w:proofErr w:type="gramStart"/>
-      <w:r>
-        <w:t>number</w:t>
-      </w:r>
-      <w:proofErr w:type="gramEnd"/>
+        <w:t>objects with a specified course ID, variant ID, and unit number</w:t>
+      </w:r>
     </w:p>
     <w:p>
       <w:pPr>
@@ -8629,13 +8333,8 @@
         <w:t xml:space="preserve">Course Section </w:t>
       </w:r>
       <w:r>
-        <w:t xml:space="preserve">objects with a specified term ID, course ID, variant ID, and section </w:t>
-      </w:r>
-      <w:proofErr w:type="gramStart"/>
-      <w:r>
-        <w:t>number</w:t>
-      </w:r>
-      <w:proofErr w:type="gramEnd"/>
+        <w:t>objects with a specified term ID, course ID, variant ID, and section number</w:t>
+      </w:r>
     </w:p>
     <w:p>
       <w:pPr>
@@ -8700,13 +8399,8 @@
         <w:t xml:space="preserve">Course Section Unit </w:t>
       </w:r>
       <w:r>
-        <w:t xml:space="preserve">objects with a specified term ID, course ID, variant ID, and section </w:t>
-      </w:r>
-      <w:proofErr w:type="gramStart"/>
-      <w:r>
-        <w:t>number</w:t>
-      </w:r>
-      <w:proofErr w:type="gramEnd"/>
+        <w:t>objects with a specified term ID, course ID, variant ID, and section number</w:t>
+      </w:r>
     </w:p>
     <w:p>
       <w:pPr>
@@ -8731,13 +8425,8 @@
         <w:t xml:space="preserve">Course Section Unit </w:t>
       </w:r>
       <w:r>
-        <w:t xml:space="preserve">object with a specified term ID, course ID, variant ID, section number, and unit </w:t>
-      </w:r>
-      <w:proofErr w:type="gramStart"/>
-      <w:r>
-        <w:t>number</w:t>
-      </w:r>
-      <w:proofErr w:type="gramEnd"/>
+        <w:t>object with a specified term ID, course ID, variant ID, section number, and unit number</w:t>
+      </w:r>
     </w:p>
     <w:p>
       <w:pPr>
@@ -8761,11 +8450,9 @@
         </w:rPr>
         <w:t xml:space="preserve">Catalog Course </w:t>
       </w:r>
-      <w:proofErr w:type="gramStart"/>
       <w:r>
         <w:t>objects</w:t>
       </w:r>
-      <w:proofErr w:type="gramEnd"/>
     </w:p>
     <w:p>
       <w:pPr>
@@ -8790,13 +8477,8 @@
         <w:t xml:space="preserve">Catalog Course </w:t>
       </w:r>
       <w:r>
-        <w:t xml:space="preserve">object with specified course </w:t>
-      </w:r>
-      <w:proofErr w:type="gramStart"/>
-      <w:r>
-        <w:t>ID</w:t>
-      </w:r>
-      <w:proofErr w:type="gramEnd"/>
+        <w:t>object with specified course ID</w:t>
+      </w:r>
     </w:p>
     <w:p>
       <w:pPr>
@@ -8820,11 +8502,9 @@
         </w:rPr>
         <w:t xml:space="preserve">Catalog Program </w:t>
       </w:r>
-      <w:proofErr w:type="gramStart"/>
       <w:r>
         <w:t>objects</w:t>
       </w:r>
-      <w:proofErr w:type="gramEnd"/>
     </w:p>
     <w:p>
       <w:pPr>
@@ -8849,13 +8529,8 @@
         <w:t xml:space="preserve">Catalog Program </w:t>
       </w:r>
       <w:r>
-        <w:t xml:space="preserve">object with specified program </w:t>
-      </w:r>
-      <w:proofErr w:type="gramStart"/>
-      <w:r>
-        <w:t>ID</w:t>
-      </w:r>
-      <w:proofErr w:type="gramEnd"/>
+        <w:t>object with specified program ID</w:t>
+      </w:r>
     </w:p>
     <w:p/>
     <w:p>
@@ -18641,13 +18316,8 @@
     </w:p>
     <w:p>
       <w:r>
-        <w:t xml:space="preserve">Hold </w:t>
-      </w:r>
-      <w:proofErr w:type="gramStart"/>
-      <w:r>
-        <w:t>severity</w:t>
-      </w:r>
-      <w:proofErr w:type="gramEnd"/>
+        <w:t>Hold severity</w:t>
+      </w:r>
     </w:p>
     <w:p>
       <w:proofErr w:type="spellStart"/>
@@ -18687,26 +18357,16 @@
     </w:p>
     <w:p>
       <w:r>
-        <w:t xml:space="preserve">Admit </w:t>
-      </w:r>
-      <w:proofErr w:type="gramStart"/>
-      <w:r>
-        <w:t>type</w:t>
-      </w:r>
-      <w:proofErr w:type="gramEnd"/>
+        <w:t>Admit type</w:t>
+      </w:r>
     </w:p>
     <w:p>
       <w:r>
         <w:t>Course order</w:t>
       </w:r>
       <w:r>
-        <w:t xml:space="preserve"> </w:t>
-      </w:r>
-      <w:proofErr w:type="gramStart"/>
-      <w:r>
-        <w:t>enforced</w:t>
-      </w:r>
-      <w:proofErr w:type="gramEnd"/>
+        <w:t xml:space="preserve"> enforced</w:t>
+      </w:r>
     </w:p>
     <w:p>
       <w:r>
@@ -18720,13 +18380,8 @@
     </w:p>
     <w:p>
       <w:r>
-        <w:t xml:space="preserve">When </w:t>
-      </w:r>
-      <w:proofErr w:type="gramStart"/>
-      <w:r>
-        <w:t>created</w:t>
-      </w:r>
-      <w:proofErr w:type="gramEnd"/>
+        <w:t>When created</w:t>
+      </w:r>
     </w:p>
     <w:p>
       <w:r>
@@ -18758,13 +18413,8 @@
     </w:p>
     <w:p>
       <w:r>
-        <w:t xml:space="preserve">When </w:t>
-      </w:r>
-      <w:proofErr w:type="gramStart"/>
-      <w:r>
-        <w:t>created</w:t>
-      </w:r>
-      <w:proofErr w:type="gramEnd"/>
+        <w:t>When created</w:t>
+      </w:r>
     </w:p>
     <w:p>
       <w:r>
@@ -18801,13 +18451,8 @@
     </w:p>
     <w:p>
       <w:r>
-        <w:t xml:space="preserve">Start </w:t>
-      </w:r>
-      <w:proofErr w:type="gramStart"/>
-      <w:r>
-        <w:t>date</w:t>
-      </w:r>
-      <w:proofErr w:type="gramEnd"/>
+        <w:t>Start date</w:t>
+      </w:r>
     </w:p>
     <w:p>
       <w:r>
@@ -18898,23 +18543,13 @@
     </w:p>
     <w:p>
       <w:r>
-        <w:t xml:space="preserve">When </w:t>
-      </w:r>
-      <w:proofErr w:type="gramStart"/>
-      <w:r>
-        <w:t>added</w:t>
-      </w:r>
-      <w:proofErr w:type="gramEnd"/>
-    </w:p>
-    <w:p>
-      <w:r>
-        <w:t xml:space="preserve">Number of times </w:t>
-      </w:r>
-      <w:proofErr w:type="gramStart"/>
-      <w:r>
-        <w:t>applied</w:t>
-      </w:r>
-      <w:proofErr w:type="gramEnd"/>
+        <w:t>When added</w:t>
+      </w:r>
+    </w:p>
+    <w:p>
+      <w:r>
+        <w:t>Number of times applied</w:t>
+      </w:r>
     </w:p>
     <w:p>
       <w:r>
@@ -18941,23 +18576,13 @@
     </w:p>
     <w:p>
       <w:r>
-        <w:t xml:space="preserve">When </w:t>
-      </w:r>
-      <w:proofErr w:type="gramStart"/>
-      <w:r>
-        <w:t>entered</w:t>
-      </w:r>
-      <w:proofErr w:type="gramEnd"/>
-    </w:p>
-    <w:p>
-      <w:r>
-        <w:t xml:space="preserve">When </w:t>
-      </w:r>
-      <w:proofErr w:type="gramStart"/>
-      <w:r>
-        <w:t>exited</w:t>
-      </w:r>
-      <w:proofErr w:type="gramEnd"/>
+        <w:t>When entered</w:t>
+      </w:r>
+    </w:p>
+    <w:p>
+      <w:r>
+        <w:t>When exited</w:t>
+      </w:r>
     </w:p>
     <w:p>
       <w:r>
@@ -19133,23 +18758,13 @@
     </w:p>
     <w:p>
       <w:r>
-        <w:t xml:space="preserve">Admit </w:t>
-      </w:r>
-      <w:proofErr w:type="gramStart"/>
-      <w:r>
-        <w:t>type</w:t>
-      </w:r>
-      <w:proofErr w:type="gramEnd"/>
-    </w:p>
-    <w:p>
-      <w:r>
-        <w:t xml:space="preserve">Estimated graduation </w:t>
-      </w:r>
-      <w:proofErr w:type="gramStart"/>
-      <w:r>
-        <w:t>date</w:t>
-      </w:r>
-      <w:proofErr w:type="gramEnd"/>
+        <w:t>Admit type</w:t>
+      </w:r>
+    </w:p>
+    <w:p>
+      <w:r>
+        <w:t>Estimated graduation date</w:t>
+      </w:r>
     </w:p>
     <w:p>
       <w:r>
@@ -19339,13 +18954,8 @@
     </w:p>
     <w:p>
       <w:r>
-        <w:t xml:space="preserve">When </w:t>
-      </w:r>
-      <w:proofErr w:type="gramStart"/>
-      <w:r>
-        <w:t>submitted</w:t>
-      </w:r>
-      <w:proofErr w:type="gramEnd"/>
+        <w:t>When submitted</w:t>
+      </w:r>
     </w:p>
     <w:p>
       <w:r>
@@ -19458,13 +19068,8 @@
     <w:p>
       <w:r>
         <w:lastRenderedPageBreak/>
-        <w:t xml:space="preserve">Placed by exam </w:t>
-      </w:r>
-      <w:proofErr w:type="gramStart"/>
-      <w:r>
-        <w:t>type</w:t>
-      </w:r>
-      <w:proofErr w:type="gramEnd"/>
+        <w:t>Placed by exam type</w:t>
+      </w:r>
     </w:p>
     <w:p>
       <w:r>
@@ -19483,13 +19088,8 @@
     </w:p>
     <w:p>
       <w:r>
-        <w:t xml:space="preserve">Last class roll </w:t>
-      </w:r>
-      <w:proofErr w:type="gramStart"/>
-      <w:r>
-        <w:t>date</w:t>
-      </w:r>
-      <w:proofErr w:type="gramEnd"/>
+        <w:t>Last class roll date</w:t>
+      </w:r>
     </w:p>
     <w:p>
       <w:r>
@@ -19617,13 +19217,8 @@
     </w:p>
     <w:p>
       <w:r>
-        <w:t xml:space="preserve">Last component </w:t>
-      </w:r>
-      <w:proofErr w:type="gramStart"/>
-      <w:r>
-        <w:t>finished</w:t>
-      </w:r>
-      <w:proofErr w:type="gramEnd"/>
+        <w:t>Last component finished</w:t>
+      </w:r>
     </w:p>
     <w:p>
       <w:r>
@@ -19651,13 +19246,8 @@
         <w:t xml:space="preserve">of standards </w:t>
       </w:r>
       <w:r>
-        <w:t xml:space="preserve">mastered in first </w:t>
-      </w:r>
-      <w:proofErr w:type="gramStart"/>
-      <w:r>
-        <w:t>half</w:t>
-      </w:r>
-      <w:proofErr w:type="gramEnd"/>
+        <w:t>mastered in first half</w:t>
+      </w:r>
     </w:p>
     <w:p>
       <w:r>
@@ -19667,13 +19257,8 @@
         <w:t xml:space="preserve">of standards </w:t>
       </w:r>
       <w:r>
-        <w:t xml:space="preserve">mastered in second </w:t>
-      </w:r>
-      <w:proofErr w:type="gramStart"/>
-      <w:r>
-        <w:t>half</w:t>
-      </w:r>
-      <w:proofErr w:type="gramEnd"/>
+        <w:t>mastered in second half</w:t>
+      </w:r>
     </w:p>
     <w:p>
       <w:r>
@@ -19767,23 +19352,13 @@
     </w:p>
     <w:p>
       <w:r>
-        <w:t xml:space="preserve">Number of times question 1 has been answered </w:t>
-      </w:r>
-      <w:proofErr w:type="gramStart"/>
-      <w:r>
-        <w:t>correctly</w:t>
-      </w:r>
-      <w:proofErr w:type="gramEnd"/>
-    </w:p>
-    <w:p>
-      <w:r>
-        <w:t xml:space="preserve">Number of times question 2 has been answered </w:t>
-      </w:r>
-      <w:proofErr w:type="gramStart"/>
-      <w:r>
-        <w:t>correctly</w:t>
-      </w:r>
-      <w:proofErr w:type="gramEnd"/>
+        <w:t>Number of times question 1 has been answered correctly</w:t>
+      </w:r>
+    </w:p>
+    <w:p>
+      <w:r>
+        <w:t>Number of times question 2 has been answered correctly</w:t>
+      </w:r>
     </w:p>
     <w:p>
       <w:pPr>
@@ -19878,13 +19453,8 @@
     </w:p>
     <w:p>
       <w:r>
-        <w:t xml:space="preserve">Placed by exam </w:t>
-      </w:r>
-      <w:proofErr w:type="gramStart"/>
-      <w:r>
-        <w:t>type</w:t>
-      </w:r>
-      <w:proofErr w:type="gramEnd"/>
+        <w:t>Placed by exam type</w:t>
+      </w:r>
     </w:p>
     <w:p>
       <w:r>
@@ -19903,13 +19473,8 @@
     </w:p>
     <w:p>
       <w:r>
-        <w:t xml:space="preserve">Last class roll </w:t>
-      </w:r>
-      <w:proofErr w:type="gramStart"/>
-      <w:r>
-        <w:t>date</w:t>
-      </w:r>
-      <w:proofErr w:type="gramEnd"/>
+        <w:t>Last class roll date</w:t>
+      </w:r>
     </w:p>
     <w:p>
       <w:pPr>
@@ -19942,23 +19507,13 @@
     </w:p>
     <w:p>
       <w:r>
-        <w:t xml:space="preserve">Course </w:t>
-      </w:r>
-      <w:proofErr w:type="gramStart"/>
-      <w:r>
-        <w:t>enrolled</w:t>
-      </w:r>
-      <w:proofErr w:type="gramEnd"/>
-    </w:p>
-    <w:p>
-      <w:r>
-        <w:t xml:space="preserve">Section </w:t>
-      </w:r>
-      <w:proofErr w:type="gramStart"/>
-      <w:r>
-        <w:t>enrolled</w:t>
-      </w:r>
-      <w:proofErr w:type="gramEnd"/>
+        <w:t>Course enrolled</w:t>
+      </w:r>
+    </w:p>
+    <w:p>
+      <w:r>
+        <w:t>Section enrolled</w:t>
+      </w:r>
     </w:p>
     <w:p>
       <w:r>
@@ -20048,13 +19603,8 @@
     </w:p>
     <w:p>
       <w:r>
-        <w:t xml:space="preserve">When </w:t>
-      </w:r>
-      <w:proofErr w:type="gramStart"/>
-      <w:r>
-        <w:t>added</w:t>
-      </w:r>
-      <w:proofErr w:type="gramEnd"/>
+        <w:t>When added</w:t>
+      </w:r>
     </w:p>
     <w:p>
       <w:r>
@@ -20271,13 +19821,8 @@
     </w:p>
     <w:p>
       <w:r>
-        <w:t xml:space="preserve">Admit </w:t>
-      </w:r>
-      <w:proofErr w:type="gramStart"/>
-      <w:r>
-        <w:t>type</w:t>
-      </w:r>
-      <w:proofErr w:type="gramEnd"/>
+        <w:t>Admit type</w:t>
+      </w:r>
     </w:p>
     <w:p>
       <w:r>
@@ -20325,13 +19870,8 @@
     </w:p>
     <w:p>
       <w:r>
-        <w:t xml:space="preserve">Transferred course </w:t>
-      </w:r>
-      <w:proofErr w:type="gramStart"/>
-      <w:r>
-        <w:t>number</w:t>
-      </w:r>
-      <w:proofErr w:type="gramEnd"/>
+        <w:t>Transferred course number</w:t>
+      </w:r>
     </w:p>
     <w:p>
       <w:r>
@@ -20429,23 +19969,13 @@
     </w:p>
     <w:p>
       <w:r>
-        <w:t xml:space="preserve">Days </w:t>
-      </w:r>
-      <w:proofErr w:type="gramStart"/>
-      <w:r>
-        <w:t>allowed</w:t>
-      </w:r>
-      <w:proofErr w:type="gramEnd"/>
-    </w:p>
-    <w:p>
-      <w:r>
-        <w:t xml:space="preserve">Holds </w:t>
-      </w:r>
-      <w:proofErr w:type="gramStart"/>
-      <w:r>
-        <w:t>allowed</w:t>
-      </w:r>
-      <w:proofErr w:type="gramEnd"/>
+        <w:t>Days allowed</w:t>
+      </w:r>
+    </w:p>
+    <w:p>
+      <w:r>
+        <w:t>Holds allowed</w:t>
+      </w:r>
     </w:p>
     <w:p>
       <w:r>
@@ -20480,23 +20010,13 @@
     </w:p>
     <w:p>
       <w:r>
-        <w:t xml:space="preserve">When </w:t>
-      </w:r>
-      <w:proofErr w:type="gramStart"/>
-      <w:r>
-        <w:t>issued</w:t>
-      </w:r>
-      <w:proofErr w:type="gramEnd"/>
-    </w:p>
-    <w:p>
-      <w:r>
-        <w:t xml:space="preserve">When </w:t>
-      </w:r>
-      <w:proofErr w:type="gramStart"/>
-      <w:r>
-        <w:t>returned</w:t>
-      </w:r>
-      <w:proofErr w:type="gramEnd"/>
+        <w:t>When issued</w:t>
+      </w:r>
+    </w:p>
+    <w:p>
+      <w:r>
+        <w:t>When returned</w:t>
+      </w:r>
     </w:p>
     <w:p>
       <w:pPr>
@@ -20519,13 +20039,8 @@
     </w:p>
     <w:p>
       <w:r>
-        <w:t xml:space="preserve">When </w:t>
-      </w:r>
-      <w:proofErr w:type="gramStart"/>
-      <w:r>
-        <w:t>loaned</w:t>
-      </w:r>
-      <w:proofErr w:type="gramEnd"/>
+        <w:t>When loaned</w:t>
+      </w:r>
     </w:p>
     <w:p>
       <w:r>
@@ -20534,13 +20049,8 @@
     </w:p>
     <w:p>
       <w:r>
-        <w:t xml:space="preserve">When </w:t>
-      </w:r>
-      <w:proofErr w:type="gramStart"/>
-      <w:r>
-        <w:t>returned</w:t>
-      </w:r>
-      <w:proofErr w:type="gramEnd"/>
+        <w:t>When returned</w:t>
+      </w:r>
     </w:p>
     <w:p>
       <w:r>
@@ -20550,13 +20060,8 @@
         <w:t>overdue</w:t>
       </w:r>
       <w:r>
-        <w:t xml:space="preserve"> message </w:t>
-      </w:r>
-      <w:proofErr w:type="gramStart"/>
-      <w:r>
-        <w:t>displayed</w:t>
-      </w:r>
-      <w:proofErr w:type="gramEnd"/>
+        <w:t xml:space="preserve"> message displayed</w:t>
+      </w:r>
     </w:p>
     <w:p>
       <w:pPr>
@@ -20763,13 +20268,8 @@
     </w:p>
     <w:p>
       <w:r>
-        <w:t xml:space="preserve">Attempts </w:t>
-      </w:r>
-      <w:proofErr w:type="gramStart"/>
-      <w:r>
-        <w:t>allowed</w:t>
-      </w:r>
-      <w:proofErr w:type="gramEnd"/>
+        <w:t>Attempts allowed</w:t>
+      </w:r>
     </w:p>
     <w:p>
       <w:pPr>
@@ -20802,13 +20302,8 @@
     </w:p>
     <w:p>
       <w:r>
-        <w:t xml:space="preserve">Attempts </w:t>
-      </w:r>
-      <w:proofErr w:type="gramStart"/>
-      <w:r>
-        <w:t>allowed</w:t>
-      </w:r>
-      <w:proofErr w:type="gramEnd"/>
+        <w:t>Attempts allowed</w:t>
+      </w:r>
     </w:p>
     <w:p>
       <w:pPr>
@@ -20952,13 +20447,8 @@
     </w:p>
     <w:p>
       <w:r>
-        <w:t xml:space="preserve">When </w:t>
-      </w:r>
-      <w:proofErr w:type="gramStart"/>
-      <w:r>
-        <w:t>created</w:t>
-      </w:r>
-      <w:proofErr w:type="gramEnd"/>
+        <w:t>When created</w:t>
+      </w:r>
     </w:p>
     <w:p>
       <w:r>
@@ -20998,13 +20488,8 @@
         <w:t>Number of a</w:t>
       </w:r>
       <w:r>
-        <w:t xml:space="preserve">ttempts </w:t>
-      </w:r>
-      <w:proofErr w:type="gramStart"/>
-      <w:r>
-        <w:t>allowed</w:t>
-      </w:r>
-      <w:proofErr w:type="gramEnd"/>
+        <w:t>ttempts allowed</w:t>
+      </w:r>
     </w:p>
     <w:p>
       <w:r>
@@ -21153,33 +20638,18 @@
     </w:p>
     <w:p>
       <w:r>
-        <w:t xml:space="preserve">When </w:t>
-      </w:r>
-      <w:proofErr w:type="gramStart"/>
-      <w:r>
-        <w:t>started</w:t>
-      </w:r>
-      <w:proofErr w:type="gramEnd"/>
-    </w:p>
-    <w:p>
-      <w:r>
-        <w:t xml:space="preserve">When </w:t>
-      </w:r>
-      <w:proofErr w:type="gramStart"/>
-      <w:r>
-        <w:t>finished</w:t>
-      </w:r>
-      <w:proofErr w:type="gramEnd"/>
-    </w:p>
-    <w:p>
-      <w:r>
-        <w:t xml:space="preserve">When </w:t>
-      </w:r>
-      <w:proofErr w:type="gramStart"/>
-      <w:r>
-        <w:t>recovered</w:t>
-      </w:r>
-      <w:proofErr w:type="gramEnd"/>
+        <w:t>When started</w:t>
+      </w:r>
+    </w:p>
+    <w:p>
+      <w:r>
+        <w:t>When finished</w:t>
+      </w:r>
+    </w:p>
+    <w:p>
+      <w:r>
+        <w:t>When recovered</w:t>
+      </w:r>
     </w:p>
     <w:p>
       <w:r>
@@ -21244,13 +20714,8 @@
     </w:p>
     <w:p>
       <w:r>
-        <w:t xml:space="preserve">Start </w:t>
-      </w:r>
-      <w:proofErr w:type="gramStart"/>
-      <w:r>
-        <w:t>date</w:t>
-      </w:r>
-      <w:proofErr w:type="gramEnd"/>
+        <w:t>Start date</w:t>
+      </w:r>
     </w:p>
     <w:p>
       <w:r>
@@ -21297,23 +20762,13 @@
     </w:p>
     <w:p>
       <w:r>
-        <w:t xml:space="preserve">When </w:t>
-      </w:r>
-      <w:proofErr w:type="gramStart"/>
-      <w:r>
-        <w:t>started</w:t>
-      </w:r>
-      <w:proofErr w:type="gramEnd"/>
-    </w:p>
-    <w:p>
-      <w:r>
-        <w:t xml:space="preserve">When </w:t>
-      </w:r>
-      <w:proofErr w:type="gramStart"/>
-      <w:r>
-        <w:t>finished</w:t>
-      </w:r>
-      <w:proofErr w:type="gramEnd"/>
+        <w:t>When started</w:t>
+      </w:r>
+    </w:p>
+    <w:p>
+      <w:r>
+        <w:t>When finished</w:t>
+      </w:r>
     </w:p>
     <w:p>
       <w:r>
@@ -21398,13 +20853,8 @@
     </w:p>
     <w:p>
       <w:r>
-        <w:t xml:space="preserve">When </w:t>
-      </w:r>
-      <w:proofErr w:type="gramStart"/>
-      <w:r>
-        <w:t>finished</w:t>
-      </w:r>
-      <w:proofErr w:type="gramEnd"/>
+        <w:t>When finished</w:t>
+      </w:r>
     </w:p>
     <w:p>
       <w:r>
@@ -21489,13 +20939,8 @@
     </w:p>
     <w:p>
       <w:r>
-        <w:t xml:space="preserve">When </w:t>
-      </w:r>
-      <w:proofErr w:type="gramStart"/>
-      <w:r>
-        <w:t>finished</w:t>
-      </w:r>
-      <w:proofErr w:type="gramEnd"/>
+        <w:t>When finished</w:t>
+      </w:r>
     </w:p>
     <w:p>
       <w:r>
@@ -21543,23 +20988,13 @@
     <w:p>
       <w:r>
         <w:lastRenderedPageBreak/>
-        <w:t xml:space="preserve">When </w:t>
-      </w:r>
-      <w:proofErr w:type="gramStart"/>
-      <w:r>
-        <w:t>finished</w:t>
-      </w:r>
-      <w:proofErr w:type="gramEnd"/>
-    </w:p>
-    <w:p>
-      <w:r>
-        <w:t xml:space="preserve">Why </w:t>
-      </w:r>
-      <w:proofErr w:type="gramStart"/>
-      <w:r>
-        <w:t>denied</w:t>
-      </w:r>
-      <w:proofErr w:type="gramEnd"/>
+        <w:t>When finished</w:t>
+      </w:r>
+    </w:p>
+    <w:p>
+      <w:r>
+        <w:t>Why denied</w:t>
+      </w:r>
     </w:p>
     <w:p>
       <w:pPr>
@@ -21601,23 +21036,13 @@
     </w:p>
     <w:p>
       <w:r>
-        <w:t xml:space="preserve">When </w:t>
-      </w:r>
-      <w:proofErr w:type="gramStart"/>
-      <w:r>
-        <w:t>started</w:t>
-      </w:r>
-      <w:proofErr w:type="gramEnd"/>
-    </w:p>
-    <w:p>
-      <w:r>
-        <w:t xml:space="preserve">When </w:t>
-      </w:r>
-      <w:proofErr w:type="gramStart"/>
-      <w:r>
-        <w:t>finished</w:t>
-      </w:r>
-      <w:proofErr w:type="gramEnd"/>
+        <w:t>When started</w:t>
+      </w:r>
+    </w:p>
+    <w:p>
+      <w:r>
+        <w:t>When finished</w:t>
+      </w:r>
     </w:p>
     <w:p>
       <w:r>
@@ -21693,13 +21118,8 @@
     </w:p>
     <w:p>
       <w:r>
-        <w:t xml:space="preserve">When </w:t>
-      </w:r>
-      <w:proofErr w:type="gramStart"/>
-      <w:r>
-        <w:t>finished</w:t>
-      </w:r>
-      <w:proofErr w:type="gramEnd"/>
+        <w:t>When finished</w:t>
+      </w:r>
     </w:p>
     <w:p>
       <w:r>
@@ -21757,13 +21177,8 @@
     </w:p>
     <w:p>
       <w:r>
-        <w:t xml:space="preserve">When </w:t>
-      </w:r>
-      <w:proofErr w:type="gramStart"/>
-      <w:r>
-        <w:t>submitted</w:t>
-      </w:r>
-      <w:proofErr w:type="gramEnd"/>
+        <w:t>When submitted</w:t>
+      </w:r>
     </w:p>
     <w:p>
       <w:r>
@@ -21837,23 +21252,13 @@
     </w:p>
     <w:p>
       <w:r>
-        <w:t xml:space="preserve">When </w:t>
-      </w:r>
-      <w:proofErr w:type="gramStart"/>
-      <w:r>
-        <w:t>activated</w:t>
-      </w:r>
-      <w:proofErr w:type="gramEnd"/>
-    </w:p>
-    <w:p>
-      <w:r>
-        <w:t xml:space="preserve">When </w:t>
-      </w:r>
-      <w:proofErr w:type="gramStart"/>
-      <w:r>
-        <w:t>pulled</w:t>
-      </w:r>
-      <w:proofErr w:type="gramEnd"/>
+        <w:t>When activated</w:t>
+      </w:r>
+    </w:p>
+    <w:p>
+      <w:r>
+        <w:t>When pulled</w:t>
+      </w:r>
     </w:p>
     <w:p>
       <w:pPr>
@@ -21905,23 +21310,13 @@
     </w:p>
     <w:p>
       <w:r>
-        <w:t xml:space="preserve">When </w:t>
-      </w:r>
-      <w:proofErr w:type="gramStart"/>
-      <w:r>
-        <w:t>activated</w:t>
-      </w:r>
-      <w:proofErr w:type="gramEnd"/>
-    </w:p>
-    <w:p>
-      <w:r>
-        <w:t xml:space="preserve">When </w:t>
-      </w:r>
-      <w:proofErr w:type="gramStart"/>
-      <w:r>
-        <w:t>pulled</w:t>
-      </w:r>
-      <w:proofErr w:type="gramEnd"/>
+        <w:t>When activated</w:t>
+      </w:r>
+    </w:p>
+    <w:p>
+      <w:r>
+        <w:t>When pulled</w:t>
+      </w:r>
     </w:p>
     <w:p>
       <w:pPr>
@@ -21969,23 +21364,13 @@
     </w:p>
     <w:p>
       <w:r>
-        <w:t xml:space="preserve">When </w:t>
-      </w:r>
-      <w:proofErr w:type="gramStart"/>
-      <w:r>
-        <w:t>activated</w:t>
-      </w:r>
-      <w:proofErr w:type="gramEnd"/>
-    </w:p>
-    <w:p>
-      <w:r>
-        <w:t xml:space="preserve">When </w:t>
-      </w:r>
-      <w:proofErr w:type="gramStart"/>
-      <w:r>
-        <w:t>pulled</w:t>
-      </w:r>
-      <w:proofErr w:type="gramEnd"/>
+        <w:t>When activated</w:t>
+      </w:r>
+    </w:p>
+    <w:p>
+      <w:r>
+        <w:t>When pulled</w:t>
+      </w:r>
     </w:p>
     <w:p>
       <w:pPr>
@@ -22112,23 +21497,13 @@
     </w:p>
     <w:p>
       <w:r>
-        <w:t xml:space="preserve">When </w:t>
-      </w:r>
-      <w:proofErr w:type="gramStart"/>
-      <w:r>
-        <w:t>started</w:t>
-      </w:r>
-      <w:proofErr w:type="gramEnd"/>
-    </w:p>
-    <w:p>
-      <w:r>
-        <w:t xml:space="preserve">When </w:t>
-      </w:r>
-      <w:proofErr w:type="gramStart"/>
-      <w:r>
-        <w:t>finished</w:t>
-      </w:r>
-      <w:proofErr w:type="gramEnd"/>
+        <w:t>When started</w:t>
+      </w:r>
+    </w:p>
+    <w:p>
+      <w:r>
+        <w:t>When finished</w:t>
+      </w:r>
     </w:p>
     <w:p>
       <w:r>
@@ -22248,13 +21623,8 @@
     </w:p>
     <w:p>
       <w:r>
-        <w:t xml:space="preserve">When </w:t>
-      </w:r>
-      <w:proofErr w:type="gramStart"/>
-      <w:r>
-        <w:t>finished</w:t>
-      </w:r>
-      <w:proofErr w:type="gramEnd"/>
+        <w:t>When finished</w:t>
+      </w:r>
     </w:p>
     <w:p>
       <w:r>
@@ -22296,23 +21666,13 @@
     </w:p>
     <w:p>
       <w:r>
-        <w:t xml:space="preserve">When </w:t>
-      </w:r>
-      <w:proofErr w:type="gramStart"/>
-      <w:r>
-        <w:t>started</w:t>
-      </w:r>
-      <w:proofErr w:type="gramEnd"/>
-    </w:p>
-    <w:p>
-      <w:r>
-        <w:t xml:space="preserve">When </w:t>
-      </w:r>
-      <w:proofErr w:type="gramStart"/>
-      <w:r>
-        <w:t>finished</w:t>
-      </w:r>
-      <w:proofErr w:type="gramEnd"/>
+        <w:t>When started</w:t>
+      </w:r>
+    </w:p>
+    <w:p>
+      <w:r>
+        <w:t>When finished</w:t>
+      </w:r>
     </w:p>
     <w:p>
       <w:r>
@@ -22416,13 +21776,8 @@
     </w:p>
     <w:p>
       <w:r>
-        <w:t xml:space="preserve">When </w:t>
-      </w:r>
-      <w:proofErr w:type="gramStart"/>
-      <w:r>
-        <w:t>finished</w:t>
-      </w:r>
-      <w:proofErr w:type="gramEnd"/>
+        <w:t>When finished</w:t>
+      </w:r>
     </w:p>
     <w:p>
       <w:pPr>
@@ -22449,23 +21804,13 @@
     </w:p>
     <w:p>
       <w:r>
-        <w:t xml:space="preserve">When </w:t>
-      </w:r>
-      <w:proofErr w:type="gramStart"/>
-      <w:r>
-        <w:t>started</w:t>
-      </w:r>
-      <w:proofErr w:type="gramEnd"/>
-    </w:p>
-    <w:p>
-      <w:r>
-        <w:t xml:space="preserve">When </w:t>
-      </w:r>
-      <w:proofErr w:type="gramStart"/>
-      <w:r>
-        <w:t>finished</w:t>
-      </w:r>
-      <w:proofErr w:type="gramEnd"/>
+        <w:t>When started</w:t>
+      </w:r>
+    </w:p>
+    <w:p>
+      <w:r>
+        <w:t>When finished</w:t>
+      </w:r>
     </w:p>
     <w:p>
       <w:r>
@@ -22520,23 +21865,13 @@
     </w:p>
     <w:p>
       <w:r>
-        <w:t xml:space="preserve">When </w:t>
-      </w:r>
-      <w:proofErr w:type="gramStart"/>
-      <w:r>
-        <w:t>started</w:t>
-      </w:r>
-      <w:proofErr w:type="gramEnd"/>
-    </w:p>
-    <w:p>
-      <w:r>
-        <w:t xml:space="preserve">When </w:t>
-      </w:r>
-      <w:proofErr w:type="gramStart"/>
-      <w:r>
-        <w:t>finished</w:t>
-      </w:r>
-      <w:proofErr w:type="gramEnd"/>
+        <w:t>When started</w:t>
+      </w:r>
+    </w:p>
+    <w:p>
+      <w:r>
+        <w:t>When finished</w:t>
+      </w:r>
     </w:p>
     <w:p>
       <w:r>
@@ -22620,13 +21955,8 @@
     </w:p>
     <w:p>
       <w:r>
-        <w:t xml:space="preserve">When </w:t>
-      </w:r>
-      <w:proofErr w:type="gramStart"/>
-      <w:r>
-        <w:t>shown</w:t>
-      </w:r>
-      <w:proofErr w:type="gramEnd"/>
+        <w:t>When shown</w:t>
+      </w:r>
     </w:p>
     <w:p>
       <w:r>
@@ -22635,33 +21965,18 @@
     </w:p>
     <w:p>
       <w:r>
-        <w:t xml:space="preserve">When </w:t>
-      </w:r>
-      <w:proofErr w:type="gramStart"/>
-      <w:r>
-        <w:t>hidden</w:t>
-      </w:r>
-      <w:proofErr w:type="gramEnd"/>
-    </w:p>
-    <w:p>
-      <w:r>
-        <w:t xml:space="preserve">When </w:t>
-      </w:r>
-      <w:proofErr w:type="gramStart"/>
-      <w:r>
-        <w:t>started</w:t>
-      </w:r>
-      <w:proofErr w:type="gramEnd"/>
-    </w:p>
-    <w:p>
-      <w:r>
-        <w:t xml:space="preserve">When </w:t>
-      </w:r>
-      <w:proofErr w:type="gramStart"/>
-      <w:r>
-        <w:t>finished</w:t>
-      </w:r>
-      <w:proofErr w:type="gramEnd"/>
+        <w:t>When hidden</w:t>
+      </w:r>
+    </w:p>
+    <w:p>
+      <w:r>
+        <w:t>When started</w:t>
+      </w:r>
+    </w:p>
+    <w:p>
+      <w:r>
+        <w:t>When finished</w:t>
+      </w:r>
     </w:p>
     <w:p>
       <w:r>
@@ -22697,26 +22012,16 @@
         <w:pStyle w:val="Heading5"/>
       </w:pPr>
       <w:r>
-        <w:t xml:space="preserve">When placed </w:t>
-      </w:r>
-      <w:proofErr w:type="gramStart"/>
-      <w:r>
-        <w:t>out</w:t>
-      </w:r>
-      <w:proofErr w:type="gramEnd"/>
+        <w:t>When placed out</w:t>
+      </w:r>
     </w:p>
     <w:p>
       <w:pPr>
         <w:pStyle w:val="Heading5"/>
       </w:pPr>
       <w:r>
-        <w:t xml:space="preserve">When </w:t>
-      </w:r>
-      <w:proofErr w:type="gramStart"/>
-      <w:r>
-        <w:t>mastered</w:t>
-      </w:r>
-      <w:proofErr w:type="gramEnd"/>
+        <w:t>When mastered</w:t>
+      </w:r>
     </w:p>
     <w:p>
       <w:pPr>
@@ -22731,13 +22036,8 @@
         <w:pStyle w:val="Heading5"/>
       </w:pPr>
       <w:r>
-        <w:t xml:space="preserve">Completed </w:t>
-      </w:r>
-      <w:proofErr w:type="gramStart"/>
-      <w:r>
-        <w:t>steps</w:t>
-      </w:r>
-      <w:proofErr w:type="gramEnd"/>
+        <w:t>Completed steps</w:t>
+      </w:r>
     </w:p>
     <w:p>
       <w:pPr>
@@ -22868,13 +22168,8 @@
     </w:p>
     <w:p>
       <w:r>
-        <w:t xml:space="preserve">When </w:t>
-      </w:r>
-      <w:proofErr w:type="gramStart"/>
-      <w:r>
-        <w:t>activated</w:t>
-      </w:r>
-      <w:proofErr w:type="gramEnd"/>
+        <w:t>When activated</w:t>
+      </w:r>
     </w:p>
     <w:p>
       <w:pPr>
@@ -22929,13 +22224,8 @@
     </w:p>
     <w:p>
       <w:r>
-        <w:t xml:space="preserve">When </w:t>
-      </w:r>
-      <w:proofErr w:type="gramStart"/>
-      <w:r>
-        <w:t>refunded</w:t>
-      </w:r>
-      <w:proofErr w:type="gramEnd"/>
+        <w:t>When refunded</w:t>
+      </w:r>
     </w:p>
     <w:p>
       <w:r>
@@ -23020,13 +22310,8 @@
     </w:p>
     <w:p>
       <w:r>
-        <w:t xml:space="preserve">When </w:t>
-      </w:r>
-      <w:proofErr w:type="gramStart"/>
-      <w:r>
-        <w:t>sent</w:t>
-      </w:r>
-      <w:proofErr w:type="gramEnd"/>
+        <w:t>When sent</w:t>
+      </w:r>
     </w:p>
     <w:p>
       <w:r>
@@ -23096,23 +22381,16 @@
     </w:p>
     <w:p>
       <w:r>
+        <w:t>When created</w:t>
+      </w:r>
+    </w:p>
+    <w:p>
+      <w:r>
         <w:t xml:space="preserve">When </w:t>
       </w:r>
-      <w:proofErr w:type="gramStart"/>
-      <w:r>
-        <w:t>created</w:t>
-      </w:r>
-      <w:proofErr w:type="gramEnd"/>
-    </w:p>
-    <w:p>
-      <w:r>
-        <w:t xml:space="preserve">When </w:t>
-      </w:r>
-      <w:proofErr w:type="gramStart"/>
       <w:r>
         <w:t>approved</w:t>
       </w:r>
-      <w:proofErr w:type="gramEnd"/>
     </w:p>
     <w:p>
       <w:r>
@@ -23185,23 +22463,13 @@
     </w:p>
     <w:p>
       <w:r>
-        <w:t xml:space="preserve">When </w:t>
-      </w:r>
-      <w:proofErr w:type="gramStart"/>
-      <w:r>
-        <w:t>created</w:t>
-      </w:r>
-      <w:proofErr w:type="gramEnd"/>
-    </w:p>
-    <w:p>
-      <w:r>
-        <w:t xml:space="preserve">When </w:t>
-      </w:r>
-      <w:proofErr w:type="gramStart"/>
-      <w:r>
-        <w:t>approved</w:t>
-      </w:r>
-      <w:proofErr w:type="gramEnd"/>
+        <w:t>When created</w:t>
+      </w:r>
+    </w:p>
+    <w:p>
+      <w:r>
+        <w:t>When approved</w:t>
+      </w:r>
     </w:p>
     <w:p>
       <w:r>
@@ -23248,23 +22516,13 @@
     </w:p>
     <w:p>
       <w:r>
-        <w:t xml:space="preserve">When </w:t>
-      </w:r>
-      <w:proofErr w:type="gramStart"/>
-      <w:r>
-        <w:t>started</w:t>
-      </w:r>
-      <w:proofErr w:type="gramEnd"/>
-    </w:p>
-    <w:p>
-      <w:r>
-        <w:t xml:space="preserve">Start time, in </w:t>
-      </w:r>
-      <w:proofErr w:type="gramStart"/>
-      <w:r>
-        <w:t>minutes</w:t>
-      </w:r>
-      <w:proofErr w:type="gramEnd"/>
+        <w:t>When started</w:t>
+      </w:r>
+    </w:p>
+    <w:p>
+      <w:r>
+        <w:t>Start time, in minutes</w:t>
+      </w:r>
     </w:p>
     <w:p>
       <w:r>
@@ -23461,34 +22719,19 @@
     </w:p>
     <w:p>
       <w:r>
-        <w:t xml:space="preserve">When </w:t>
-      </w:r>
-      <w:proofErr w:type="gramStart"/>
-      <w:r>
-        <w:t>created</w:t>
-      </w:r>
-      <w:proofErr w:type="gramEnd"/>
+        <w:t>When created</w:t>
+      </w:r>
     </w:p>
     <w:p>
       <w:r>
         <w:lastRenderedPageBreak/>
-        <w:t xml:space="preserve">When </w:t>
-      </w:r>
-      <w:proofErr w:type="gramStart"/>
-      <w:r>
-        <w:t>expires</w:t>
-      </w:r>
-      <w:proofErr w:type="gramEnd"/>
-    </w:p>
-    <w:p>
-      <w:r>
-        <w:t xml:space="preserve">When last logged </w:t>
-      </w:r>
-      <w:proofErr w:type="gramStart"/>
-      <w:r>
-        <w:t>in</w:t>
-      </w:r>
-      <w:proofErr w:type="gramEnd"/>
+        <w:t>When expires</w:t>
+      </w:r>
+    </w:p>
+    <w:p>
+      <w:r>
+        <w:t>When last logged in</w:t>
+      </w:r>
     </w:p>
     <w:p>
       <w:r>
@@ -23502,23 +22745,13 @@
     </w:p>
     <w:p>
       <w:r>
-        <w:t xml:space="preserve">Password fails </w:t>
-      </w:r>
-      <w:proofErr w:type="gramStart"/>
-      <w:r>
-        <w:t>allowed</w:t>
-      </w:r>
-      <w:proofErr w:type="gramEnd"/>
-    </w:p>
-    <w:p>
-      <w:r>
-        <w:t xml:space="preserve">Password fails so </w:t>
-      </w:r>
-      <w:proofErr w:type="gramStart"/>
-      <w:r>
-        <w:t>far</w:t>
-      </w:r>
-      <w:proofErr w:type="gramEnd"/>
+        <w:t>Password fails allowed</w:t>
+      </w:r>
+    </w:p>
+    <w:p>
+      <w:r>
+        <w:t>Password fails so far</w:t>
+      </w:r>
     </w:p>
     <w:p>
       <w:r>
@@ -23527,13 +22760,8 @@
     </w:p>
     <w:p>
       <w:r>
-        <w:t xml:space="preserve">Why </w:t>
-      </w:r>
-      <w:proofErr w:type="gramStart"/>
-      <w:r>
-        <w:t>disabled</w:t>
-      </w:r>
-      <w:proofErr w:type="gramEnd"/>
+        <w:t>Why disabled</w:t>
+      </w:r>
     </w:p>
     <w:p>
       <w:pPr>
@@ -23928,17 +23156,8 @@
           <w:sz w:val="26"/>
           <w:szCs w:val="26"/>
         </w:rPr>
-        <w:t xml:space="preserve">Admit </w:t>
-      </w:r>
-      <w:proofErr w:type="gramStart"/>
-      <w:r>
-        <w:rPr>
-          <w:sz w:val="26"/>
-          <w:szCs w:val="26"/>
-        </w:rPr>
-        <w:t>program</w:t>
-      </w:r>
-      <w:proofErr w:type="gramEnd"/>
+        <w:t>Admit program</w:t>
+      </w:r>
     </w:p>
     <w:p>
       <w:pPr>
@@ -24072,7 +23291,7 @@
 </file>
 
 <file path=word/endnotes.xml><?xml version="1.0" encoding="utf-8"?>
-<w:endnotes xmlns:wpc="http://schemas.microsoft.com/office/word/2010/wordprocessingCanvas" xmlns:cx="http://schemas.microsoft.com/office/drawing/2014/chartex" xmlns:cx1="http://schemas.microsoft.com/office/drawing/2015/9/8/chartex" xmlns:cx2="http://schemas.microsoft.com/office/drawing/2015/10/21/chartex" xmlns:cx3="http://schemas.microsoft.com/office/drawing/2016/5/9/chartex" xmlns:cx4="http://schemas.microsoft.com/office/drawing/2016/5/10/chartex" xmlns:cx5="http://schemas.microsoft.com/office/drawing/2016/5/11/chartex" xmlns:cx6="http://schemas.microsoft.com/office/drawing/2016/5/12/chartex" xmlns:cx7="http://schemas.microsoft.com/office/drawing/2016/5/13/chartex" xmlns:cx8="http://schemas.microsoft.com/office/drawing/2016/5/14/chartex" xmlns:mc="http://schemas.openxmlformats.org/markup-compatibility/2006" xmlns:aink="http://schemas.microsoft.com/office/drawing/2016/ink" xmlns:am3d="http://schemas.microsoft.com/office/drawing/2017/model3d" xmlns:o="urn:schemas-microsoft-com:office:office" xmlns:oel="http://schemas.microsoft.com/office/2019/extlst" xmlns:r="http://schemas.openxmlformats.org/officeDocument/2006/relationships" xmlns:m="http://schemas.openxmlformats.org/officeDocument/2006/math" xmlns:v="urn:schemas-microsoft-com:vml" xmlns:wp14="http://schemas.microsoft.com/office/word/2010/wordprocessingDrawing" xmlns:wp="http://schemas.openxmlformats.org/drawingml/2006/wordprocessingDrawing" xmlns:w10="urn:schemas-microsoft-com:office:word" xmlns:w="http://schemas.openxmlformats.org/wordprocessingml/2006/main" xmlns:w14="http://schemas.microsoft.com/office/word/2010/wordml" xmlns:w15="http://schemas.microsoft.com/office/word/2012/wordml" xmlns:w16cex="http://schemas.microsoft.com/office/word/2018/wordml/cex" xmlns:w16cid="http://schemas.microsoft.com/office/word/2016/wordml/cid" xmlns:w16="http://schemas.microsoft.com/office/word/2018/wordml" xmlns:w16sdtdh="http://schemas.microsoft.com/office/word/2020/wordml/sdtdatahash" xmlns:w16se="http://schemas.microsoft.com/office/word/2015/wordml/symex" xmlns:wpg="http://schemas.microsoft.com/office/word/2010/wordprocessingGroup" xmlns:wpi="http://schemas.microsoft.com/office/word/2010/wordprocessingInk" xmlns:wne="http://schemas.microsoft.com/office/word/2006/wordml" xmlns:wps="http://schemas.microsoft.com/office/word/2010/wordprocessingShape" mc:Ignorable="w14 w15 w16se w16cid w16 w16cex w16sdtdh wp14">
+<w:endnotes xmlns:wpc="http://schemas.microsoft.com/office/word/2010/wordprocessingCanvas" xmlns:cx="http://schemas.microsoft.com/office/drawing/2014/chartex" xmlns:cx1="http://schemas.microsoft.com/office/drawing/2015/9/8/chartex" xmlns:cx2="http://schemas.microsoft.com/office/drawing/2015/10/21/chartex" xmlns:cx3="http://schemas.microsoft.com/office/drawing/2016/5/9/chartex" xmlns:cx4="http://schemas.microsoft.com/office/drawing/2016/5/10/chartex" xmlns:cx5="http://schemas.microsoft.com/office/drawing/2016/5/11/chartex" xmlns:cx6="http://schemas.microsoft.com/office/drawing/2016/5/12/chartex" xmlns:cx7="http://schemas.microsoft.com/office/drawing/2016/5/13/chartex" xmlns:cx8="http://schemas.microsoft.com/office/drawing/2016/5/14/chartex" xmlns:mc="http://schemas.openxmlformats.org/markup-compatibility/2006" xmlns:aink="http://schemas.microsoft.com/office/drawing/2016/ink" xmlns:am3d="http://schemas.microsoft.com/office/drawing/2017/model3d" xmlns:o="urn:schemas-microsoft-com:office:office" xmlns:oel="http://schemas.microsoft.com/office/2019/extlst" xmlns:r="http://schemas.openxmlformats.org/officeDocument/2006/relationships" xmlns:m="http://schemas.openxmlformats.org/officeDocument/2006/math" xmlns:v="urn:schemas-microsoft-com:vml" xmlns:wp14="http://schemas.microsoft.com/office/word/2010/wordprocessingDrawing" xmlns:wp="http://schemas.openxmlformats.org/drawingml/2006/wordprocessingDrawing" xmlns:w10="urn:schemas-microsoft-com:office:word" xmlns:w="http://schemas.openxmlformats.org/wordprocessingml/2006/main" xmlns:w14="http://schemas.microsoft.com/office/word/2010/wordml" xmlns:w15="http://schemas.microsoft.com/office/word/2012/wordml" xmlns:w16cex="http://schemas.microsoft.com/office/word/2018/wordml/cex" xmlns:w16cid="http://schemas.microsoft.com/office/word/2016/wordml/cid" xmlns:w16="http://schemas.microsoft.com/office/word/2018/wordml" xmlns:w16du="http://schemas.microsoft.com/office/word/2023/wordml/word16du" xmlns:w16sdtdh="http://schemas.microsoft.com/office/word/2020/wordml/sdtdatahash" xmlns:w16se="http://schemas.microsoft.com/office/word/2015/wordml/symex" xmlns:wpg="http://schemas.microsoft.com/office/word/2010/wordprocessingGroup" xmlns:wpi="http://schemas.microsoft.com/office/word/2010/wordprocessingInk" xmlns:wne="http://schemas.microsoft.com/office/word/2006/wordml" xmlns:wps="http://schemas.microsoft.com/office/word/2010/wordprocessingShape" mc:Ignorable="w14 w15 w16se w16cid w16 w16cex w16sdtdh w16du wp14">
   <w:endnote w:type="separator" w:id="-1">
     <w:p>
       <w:pPr>
@@ -24097,7 +23316,7 @@
 </file>
 
 <file path=word/footnotes.xml><?xml version="1.0" encoding="utf-8"?>
-<w:footnotes xmlns:wpc="http://schemas.microsoft.com/office/word/2010/wordprocessingCanvas" xmlns:cx="http://schemas.microsoft.com/office/drawing/2014/chartex" xmlns:cx1="http://schemas.microsoft.com/office/drawing/2015/9/8/chartex" xmlns:cx2="http://schemas.microsoft.com/office/drawing/2015/10/21/chartex" xmlns:cx3="http://schemas.microsoft.com/office/drawing/2016/5/9/chartex" xmlns:cx4="http://schemas.microsoft.com/office/drawing/2016/5/10/chartex" xmlns:cx5="http://schemas.microsoft.com/office/drawing/2016/5/11/chartex" xmlns:cx6="http://schemas.microsoft.com/office/drawing/2016/5/12/chartex" xmlns:cx7="http://schemas.microsoft.com/office/drawing/2016/5/13/chartex" xmlns:cx8="http://schemas.microsoft.com/office/drawing/2016/5/14/chartex" xmlns:mc="http://schemas.openxmlformats.org/markup-compatibility/2006" xmlns:aink="http://schemas.microsoft.com/office/drawing/2016/ink" xmlns:am3d="http://schemas.microsoft.com/office/drawing/2017/model3d" xmlns:o="urn:schemas-microsoft-com:office:office" xmlns:oel="http://schemas.microsoft.com/office/2019/extlst" xmlns:r="http://schemas.openxmlformats.org/officeDocument/2006/relationships" xmlns:m="http://schemas.openxmlformats.org/officeDocument/2006/math" xmlns:v="urn:schemas-microsoft-com:vml" xmlns:wp14="http://schemas.microsoft.com/office/word/2010/wordprocessingDrawing" xmlns:wp="http://schemas.openxmlformats.org/drawingml/2006/wordprocessingDrawing" xmlns:w10="urn:schemas-microsoft-com:office:word" xmlns:w="http://schemas.openxmlformats.org/wordprocessingml/2006/main" xmlns:w14="http://schemas.microsoft.com/office/word/2010/wordml" xmlns:w15="http://schemas.microsoft.com/office/word/2012/wordml" xmlns:w16cex="http://schemas.microsoft.com/office/word/2018/wordml/cex" xmlns:w16cid="http://schemas.microsoft.com/office/word/2016/wordml/cid" xmlns:w16="http://schemas.microsoft.com/office/word/2018/wordml" xmlns:w16sdtdh="http://schemas.microsoft.com/office/word/2020/wordml/sdtdatahash" xmlns:w16se="http://schemas.microsoft.com/office/word/2015/wordml/symex" xmlns:wpg="http://schemas.microsoft.com/office/word/2010/wordprocessingGroup" xmlns:wpi="http://schemas.microsoft.com/office/word/2010/wordprocessingInk" xmlns:wne="http://schemas.microsoft.com/office/word/2006/wordml" xmlns:wps="http://schemas.microsoft.com/office/word/2010/wordprocessingShape" mc:Ignorable="w14 w15 w16se w16cid w16 w16cex w16sdtdh wp14">
+<w:footnotes xmlns:wpc="http://schemas.microsoft.com/office/word/2010/wordprocessingCanvas" xmlns:cx="http://schemas.microsoft.com/office/drawing/2014/chartex" xmlns:cx1="http://schemas.microsoft.com/office/drawing/2015/9/8/chartex" xmlns:cx2="http://schemas.microsoft.com/office/drawing/2015/10/21/chartex" xmlns:cx3="http://schemas.microsoft.com/office/drawing/2016/5/9/chartex" xmlns:cx4="http://schemas.microsoft.com/office/drawing/2016/5/10/chartex" xmlns:cx5="http://schemas.microsoft.com/office/drawing/2016/5/11/chartex" xmlns:cx6="http://schemas.microsoft.com/office/drawing/2016/5/12/chartex" xmlns:cx7="http://schemas.microsoft.com/office/drawing/2016/5/13/chartex" xmlns:cx8="http://schemas.microsoft.com/office/drawing/2016/5/14/chartex" xmlns:mc="http://schemas.openxmlformats.org/markup-compatibility/2006" xmlns:aink="http://schemas.microsoft.com/office/drawing/2016/ink" xmlns:am3d="http://schemas.microsoft.com/office/drawing/2017/model3d" xmlns:o="urn:schemas-microsoft-com:office:office" xmlns:oel="http://schemas.microsoft.com/office/2019/extlst" xmlns:r="http://schemas.openxmlformats.org/officeDocument/2006/relationships" xmlns:m="http://schemas.openxmlformats.org/officeDocument/2006/math" xmlns:v="urn:schemas-microsoft-com:vml" xmlns:wp14="http://schemas.microsoft.com/office/word/2010/wordprocessingDrawing" xmlns:wp="http://schemas.openxmlformats.org/drawingml/2006/wordprocessingDrawing" xmlns:w10="urn:schemas-microsoft-com:office:word" xmlns:w="http://schemas.openxmlformats.org/wordprocessingml/2006/main" xmlns:w14="http://schemas.microsoft.com/office/word/2010/wordml" xmlns:w15="http://schemas.microsoft.com/office/word/2012/wordml" xmlns:w16cex="http://schemas.microsoft.com/office/word/2018/wordml/cex" xmlns:w16cid="http://schemas.microsoft.com/office/word/2016/wordml/cid" xmlns:w16="http://schemas.microsoft.com/office/word/2018/wordml" xmlns:w16du="http://schemas.microsoft.com/office/word/2023/wordml/word16du" xmlns:w16sdtdh="http://schemas.microsoft.com/office/word/2020/wordml/sdtdatahash" xmlns:w16se="http://schemas.microsoft.com/office/word/2015/wordml/symex" xmlns:wpg="http://schemas.microsoft.com/office/word/2010/wordprocessingGroup" xmlns:wpi="http://schemas.microsoft.com/office/word/2010/wordprocessingInk" xmlns:wne="http://schemas.microsoft.com/office/word/2006/wordml" xmlns:wps="http://schemas.microsoft.com/office/word/2010/wordprocessingShape" mc:Ignorable="w14 w15 w16se w16cid w16 w16cex w16sdtdh w16du wp14">
   <w:footnote w:type="separator" w:id="-1">
     <w:p>
       <w:pPr>
@@ -24122,7 +23341,7 @@
 </file>
 
 <file path=word/numbering.xml><?xml version="1.0" encoding="utf-8"?>
-<w:numbering xmlns:wpc="http://schemas.microsoft.com/office/word/2010/wordprocessingCanvas" xmlns:cx="http://schemas.microsoft.com/office/drawing/2014/chartex" xmlns:cx1="http://schemas.microsoft.com/office/drawing/2015/9/8/chartex" xmlns:cx2="http://schemas.microsoft.com/office/drawing/2015/10/21/chartex" xmlns:cx3="http://schemas.microsoft.com/office/drawing/2016/5/9/chartex" xmlns:cx4="http://schemas.microsoft.com/office/drawing/2016/5/10/chartex" xmlns:cx5="http://schemas.microsoft.com/office/drawing/2016/5/11/chartex" xmlns:cx6="http://schemas.microsoft.com/office/drawing/2016/5/12/chartex" xmlns:cx7="http://schemas.microsoft.com/office/drawing/2016/5/13/chartex" xmlns:cx8="http://schemas.microsoft.com/office/drawing/2016/5/14/chartex" xmlns:mc="http://schemas.openxmlformats.org/markup-compatibility/2006" xmlns:aink="http://schemas.microsoft.com/office/drawing/2016/ink" xmlns:am3d="http://schemas.microsoft.com/office/drawing/2017/model3d" xmlns:o="urn:schemas-microsoft-com:office:office" xmlns:oel="http://schemas.microsoft.com/office/2019/extlst" xmlns:r="http://schemas.openxmlformats.org/officeDocument/2006/relationships" xmlns:m="http://schemas.openxmlformats.org/officeDocument/2006/math" xmlns:v="urn:schemas-microsoft-com:vml" xmlns:wp14="http://schemas.microsoft.com/office/word/2010/wordprocessingDrawing" xmlns:wp="http://schemas.openxmlformats.org/drawingml/2006/wordprocessingDrawing" xmlns:w10="urn:schemas-microsoft-com:office:word" xmlns:w="http://schemas.openxmlformats.org/wordprocessingml/2006/main" xmlns:w14="http://schemas.microsoft.com/office/word/2010/wordml" xmlns:w15="http://schemas.microsoft.com/office/word/2012/wordml" xmlns:w16cex="http://schemas.microsoft.com/office/word/2018/wordml/cex" xmlns:w16cid="http://schemas.microsoft.com/office/word/2016/wordml/cid" xmlns:w16="http://schemas.microsoft.com/office/word/2018/wordml" xmlns:w16sdtdh="http://schemas.microsoft.com/office/word/2020/wordml/sdtdatahash" xmlns:w16se="http://schemas.microsoft.com/office/word/2015/wordml/symex" xmlns:wpg="http://schemas.microsoft.com/office/word/2010/wordprocessingGroup" xmlns:wpi="http://schemas.microsoft.com/office/word/2010/wordprocessingInk" xmlns:wne="http://schemas.microsoft.com/office/word/2006/wordml" xmlns:wps="http://schemas.microsoft.com/office/word/2010/wordprocessingShape" mc:Ignorable="w14 w15 w16se w16cid w16 w16cex w16sdtdh wp14">
+<w:numbering xmlns:wpc="http://schemas.microsoft.com/office/word/2010/wordprocessingCanvas" xmlns:cx="http://schemas.microsoft.com/office/drawing/2014/chartex" xmlns:cx1="http://schemas.microsoft.com/office/drawing/2015/9/8/chartex" xmlns:cx2="http://schemas.microsoft.com/office/drawing/2015/10/21/chartex" xmlns:cx3="http://schemas.microsoft.com/office/drawing/2016/5/9/chartex" xmlns:cx4="http://schemas.microsoft.com/office/drawing/2016/5/10/chartex" xmlns:cx5="http://schemas.microsoft.com/office/drawing/2016/5/11/chartex" xmlns:cx6="http://schemas.microsoft.com/office/drawing/2016/5/12/chartex" xmlns:cx7="http://schemas.microsoft.com/office/drawing/2016/5/13/chartex" xmlns:cx8="http://schemas.microsoft.com/office/drawing/2016/5/14/chartex" xmlns:mc="http://schemas.openxmlformats.org/markup-compatibility/2006" xmlns:aink="http://schemas.microsoft.com/office/drawing/2016/ink" xmlns:am3d="http://schemas.microsoft.com/office/drawing/2017/model3d" xmlns:o="urn:schemas-microsoft-com:office:office" xmlns:oel="http://schemas.microsoft.com/office/2019/extlst" xmlns:r="http://schemas.openxmlformats.org/officeDocument/2006/relationships" xmlns:m="http://schemas.openxmlformats.org/officeDocument/2006/math" xmlns:v="urn:schemas-microsoft-com:vml" xmlns:wp14="http://schemas.microsoft.com/office/word/2010/wordprocessingDrawing" xmlns:wp="http://schemas.openxmlformats.org/drawingml/2006/wordprocessingDrawing" xmlns:w10="urn:schemas-microsoft-com:office:word" xmlns:w="http://schemas.openxmlformats.org/wordprocessingml/2006/main" xmlns:w14="http://schemas.microsoft.com/office/word/2010/wordml" xmlns:w15="http://schemas.microsoft.com/office/word/2012/wordml" xmlns:w16cex="http://schemas.microsoft.com/office/word/2018/wordml/cex" xmlns:w16cid="http://schemas.microsoft.com/office/word/2016/wordml/cid" xmlns:w16="http://schemas.microsoft.com/office/word/2018/wordml" xmlns:w16du="http://schemas.microsoft.com/office/word/2023/wordml/word16du" xmlns:w16sdtdh="http://schemas.microsoft.com/office/word/2020/wordml/sdtdatahash" xmlns:w16se="http://schemas.microsoft.com/office/word/2015/wordml/symex" xmlns:wpg="http://schemas.microsoft.com/office/word/2010/wordprocessingGroup" xmlns:wpi="http://schemas.microsoft.com/office/word/2010/wordprocessingInk" xmlns:wne="http://schemas.microsoft.com/office/word/2006/wordml" xmlns:wps="http://schemas.microsoft.com/office/word/2010/wordprocessingShape" mc:Ignorable="w14 w15 w16se w16cid w16 w16cex w16sdtdh w16du wp14">
   <w:abstractNum w:abstractNumId="0" w15:restartNumberingAfterBreak="0">
     <w:nsid w:val="16BA071C"/>
     <w:multiLevelType w:val="multilevel"/>
@@ -25235,7 +24454,7 @@
 </file>
 
 <file path=word/styles.xml><?xml version="1.0" encoding="utf-8"?>
-<w:styles xmlns:mc="http://schemas.openxmlformats.org/markup-compatibility/2006" xmlns:r="http://schemas.openxmlformats.org/officeDocument/2006/relationships" xmlns:w="http://schemas.openxmlformats.org/wordprocessingml/2006/main" xmlns:w14="http://schemas.microsoft.com/office/word/2010/wordml" xmlns:w15="http://schemas.microsoft.com/office/word/2012/wordml" xmlns:w16cex="http://schemas.microsoft.com/office/word/2018/wordml/cex" xmlns:w16cid="http://schemas.microsoft.com/office/word/2016/wordml/cid" xmlns:w16="http://schemas.microsoft.com/office/word/2018/wordml" xmlns:w16sdtdh="http://schemas.microsoft.com/office/word/2020/wordml/sdtdatahash" xmlns:w16se="http://schemas.microsoft.com/office/word/2015/wordml/symex" mc:Ignorable="w14 w15 w16se w16cid w16 w16cex w16sdtdh">
+<w:styles xmlns:mc="http://schemas.openxmlformats.org/markup-compatibility/2006" xmlns:r="http://schemas.openxmlformats.org/officeDocument/2006/relationships" xmlns:w="http://schemas.openxmlformats.org/wordprocessingml/2006/main" xmlns:w14="http://schemas.microsoft.com/office/word/2010/wordml" xmlns:w15="http://schemas.microsoft.com/office/word/2012/wordml" xmlns:w16cex="http://schemas.microsoft.com/office/word/2018/wordml/cex" xmlns:w16cid="http://schemas.microsoft.com/office/word/2016/wordml/cid" xmlns:w16="http://schemas.microsoft.com/office/word/2018/wordml" xmlns:w16du="http://schemas.microsoft.com/office/word/2023/wordml/word16du" xmlns:w16sdtdh="http://schemas.microsoft.com/office/word/2020/wordml/sdtdatahash" xmlns:w16se="http://schemas.microsoft.com/office/word/2015/wordml/symex" mc:Ignorable="w14 w15 w16se w16cid w16 w16cex w16sdtdh w16du">
   <w:docDefaults>
     <w:rPrDefault>
       <w:rPr>

</xml_diff>

<commit_message>
Work on main.system schema
</commit_message>
<xml_diff>
--- a/docs/MathOps Schemata.docx
+++ b/docs/MathOps Schemata.docx
@@ -1941,7 +1941,10 @@
       <w:proofErr w:type="spellStart"/>
       <w:r>
         <w:lastRenderedPageBreak/>
-        <w:t>UserPermission</w:t>
+        <w:t>Role</w:t>
+      </w:r>
+      <w:r>
+        <w:t>Permission</w:t>
       </w:r>
       <w:proofErr w:type="spellEnd"/>
       <w:r>
@@ -1969,7 +1972,16 @@
           <w:bCs/>
           <w:color w:val="1F4E79" w:themeColor="accent1" w:themeShade="80"/>
         </w:rPr>
-        <w:t>UserPermission</w:t>
+        <w:t>Role</w:t>
+      </w:r>
+      <w:r>
+        <w:rPr>
+          <w:rStyle w:val="IntenseQuoteChar"/>
+          <w:b/>
+          <w:bCs/>
+          <w:color w:val="1F4E79" w:themeColor="accent1" w:themeShade="80"/>
+        </w:rPr>
+        <w:t>Permission</w:t>
       </w:r>
       <w:proofErr w:type="spellEnd"/>
       <w:r>
@@ -1979,7 +1991,13 @@
         <w:t xml:space="preserve"> </w:t>
       </w:r>
       <w:r>
-        <w:t>object represents a permission level for a single activity granted to a single user.</w:t>
+        <w:t xml:space="preserve">object represents a permission level for a single activity granted to a single </w:t>
+      </w:r>
+      <w:r>
+        <w:t>role</w:t>
+      </w:r>
+      <w:r>
+        <w:t>.</w:t>
       </w:r>
     </w:p>
     <w:p>
@@ -2006,10 +2024,22 @@
         <w:rPr>
           <w:u w:val="single"/>
         </w:rPr>
-        <w:t>User ID</w:t>
-      </w:r>
-      <w:r>
-        <w:t xml:space="preserve"> (the ID of the user)</w:t>
+        <w:t>Role</w:t>
+      </w:r>
+      <w:r>
+        <w:rPr>
+          <w:u w:val="single"/>
+        </w:rPr>
+        <w:t xml:space="preserve"> ID</w:t>
+      </w:r>
+      <w:r>
+        <w:t xml:space="preserve"> (the ID of the </w:t>
+      </w:r>
+      <w:r>
+        <w:t>role</w:t>
+      </w:r>
+      <w:r>
+        <w:t>)</w:t>
       </w:r>
     </w:p>
     <w:p>

</xml_diff>